<commit_message>
Justeringar i xslt och beskrivning.
</commit_message>
<xml_diff>
--- a/NP telegramimport av TT-NewsMLG2.docx
+++ b/NP telegramimport av TT-NewsMLG2.docx
@@ -378,13 +378,7 @@
         <w:rPr>
           <w:color w:val="00B050"/>
         </w:rPr>
-        <w:t>.</w:t>
-      </w:r>
-      <w:r>
-        <w:rPr>
-          <w:color w:val="00B050"/>
-        </w:rPr>
-        <w:t>)</w:t>
+        <w:t>.)</w:t>
       </w:r>
     </w:p>
     <w:p>
@@ -655,426 +649,23 @@
       </w:r>
     </w:p>
     <w:p>
-      <w:r>
-        <w:t xml:space="preserve">XSLT-filtren försöker plocka ut så mycket som möjligt av informationen från TT och göra telegrammen så rika som möjligt. </w:t>
-      </w:r>
-      <w:r>
-        <w:t xml:space="preserve">Under länkar skapas </w:t>
-      </w:r>
-      <w:r>
-        <w:t>en länk</w:t>
-      </w:r>
-      <w:r>
-        <w:t xml:space="preserve"> till nyheten på TT:s kundwebb</w:t>
-      </w:r>
-      <w:r>
-        <w:t>:</w:t>
-      </w:r>
-    </w:p>
-    <w:p>
-      <w:pPr>
-        <w:rPr>
-          <w:rFonts w:ascii="Times New Roman" w:hAnsi="Times New Roman" w:cs="Times New Roman"/>
-          <w:color w:val="006400"/>
-          <w:sz w:val="24"/>
-          <w:szCs w:val="24"/>
-          <w:lang w:val="en-US"/>
-        </w:rPr>
-      </w:pPr>
-      <w:r>
-        <w:rPr>
-          <w:rFonts w:ascii="Times New Roman" w:hAnsi="Times New Roman" w:cs="Times New Roman"/>
-          <w:color w:val="000096"/>
-          <w:sz w:val="24"/>
-          <w:szCs w:val="24"/>
-          <w:lang w:val="en-US"/>
-        </w:rPr>
-        <w:t>&lt;</w:t>
-      </w:r>
-      <w:proofErr w:type="gramStart"/>
-      <w:r>
-        <w:rPr>
-          <w:rFonts w:ascii="Times New Roman" w:hAnsi="Times New Roman" w:cs="Times New Roman"/>
-          <w:color w:val="000096"/>
-          <w:sz w:val="24"/>
-          <w:szCs w:val="24"/>
-          <w:lang w:val="en-US"/>
-        </w:rPr>
-        <w:t>link</w:t>
-      </w:r>
-      <w:proofErr w:type="gramEnd"/>
-      <w:r>
-        <w:rPr>
-          <w:rFonts w:ascii="Times New Roman" w:hAnsi="Times New Roman" w:cs="Times New Roman"/>
-          <w:color w:val="000096"/>
-          <w:sz w:val="24"/>
-          <w:szCs w:val="24"/>
-          <w:lang w:val="en-US"/>
-        </w:rPr>
-        <w:t>&gt;&lt;a&gt;</w:t>
-      </w:r>
-      <w:r>
-        <w:rPr>
-          <w:rFonts w:ascii="Times New Roman" w:hAnsi="Times New Roman" w:cs="Times New Roman"/>
-          <w:color w:val="005AB4"/>
-          <w:sz w:val="24"/>
-          <w:szCs w:val="24"/>
-          <w:lang w:val="en-US"/>
-        </w:rPr>
-        <w:t>&lt;</w:t>
-      </w:r>
-      <w:proofErr w:type="spellStart"/>
-      <w:r>
-        <w:rPr>
-          <w:rFonts w:ascii="Times New Roman" w:hAnsi="Times New Roman" w:cs="Times New Roman"/>
-          <w:color w:val="005AB4"/>
-          <w:sz w:val="24"/>
-          <w:szCs w:val="24"/>
-          <w:lang w:val="en-US"/>
-        </w:rPr>
-        <w:t>xsl:attribute</w:t>
-      </w:r>
-      <w:proofErr w:type="spellEnd"/>
-      <w:r>
-        <w:rPr>
-          <w:rFonts w:ascii="Times New Roman" w:hAnsi="Times New Roman" w:cs="Times New Roman"/>
-          <w:color w:val="F5844C"/>
-          <w:sz w:val="24"/>
-          <w:szCs w:val="24"/>
-          <w:lang w:val="en-US"/>
-        </w:rPr>
-        <w:t xml:space="preserve"> name</w:t>
-      </w:r>
-      <w:r>
-        <w:rPr>
-          <w:rFonts w:ascii="Times New Roman" w:hAnsi="Times New Roman" w:cs="Times New Roman"/>
-          <w:color w:val="FF8040"/>
-          <w:sz w:val="24"/>
-          <w:szCs w:val="24"/>
-          <w:lang w:val="en-US"/>
-        </w:rPr>
-        <w:t>=</w:t>
-      </w:r>
-      <w:r>
-        <w:rPr>
-          <w:rFonts w:ascii="Times New Roman" w:hAnsi="Times New Roman" w:cs="Times New Roman"/>
-          <w:color w:val="993300"/>
-          <w:sz w:val="24"/>
-          <w:szCs w:val="24"/>
-          <w:lang w:val="en-US"/>
-        </w:rPr>
-        <w:t>"</w:t>
-      </w:r>
-      <w:proofErr w:type="spellStart"/>
-      <w:r>
-        <w:rPr>
-          <w:rFonts w:ascii="Times New Roman" w:hAnsi="Times New Roman" w:cs="Times New Roman"/>
-          <w:color w:val="993300"/>
-          <w:sz w:val="24"/>
-          <w:szCs w:val="24"/>
-          <w:lang w:val="en-US"/>
-        </w:rPr>
-        <w:t>href</w:t>
-      </w:r>
-      <w:proofErr w:type="spellEnd"/>
-      <w:r>
-        <w:rPr>
-          <w:rFonts w:ascii="Times New Roman" w:hAnsi="Times New Roman" w:cs="Times New Roman"/>
-          <w:color w:val="993300"/>
-          <w:sz w:val="24"/>
-          <w:szCs w:val="24"/>
-          <w:lang w:val="en-US"/>
-        </w:rPr>
-        <w:t>"</w:t>
-      </w:r>
-      <w:r>
-        <w:rPr>
-          <w:rFonts w:ascii="Times New Roman" w:hAnsi="Times New Roman" w:cs="Times New Roman"/>
-          <w:color w:val="000096"/>
-          <w:sz w:val="24"/>
-          <w:szCs w:val="24"/>
-          <w:lang w:val="en-US"/>
-        </w:rPr>
-        <w:t>&gt;</w:t>
-      </w:r>
-      <w:r>
-        <w:rPr>
-          <w:rFonts w:ascii="Times New Roman" w:hAnsi="Times New Roman" w:cs="Times New Roman"/>
-          <w:color w:val="005AB4"/>
-          <w:sz w:val="24"/>
-          <w:szCs w:val="24"/>
-          <w:lang w:val="en-US"/>
-        </w:rPr>
-        <w:t>&lt;</w:t>
-      </w:r>
-      <w:proofErr w:type="spellStart"/>
-      <w:r>
-        <w:rPr>
-          <w:rFonts w:ascii="Times New Roman" w:hAnsi="Times New Roman" w:cs="Times New Roman"/>
-          <w:color w:val="005AB4"/>
-          <w:sz w:val="24"/>
-          <w:szCs w:val="24"/>
-          <w:lang w:val="en-US"/>
-        </w:rPr>
-        <w:t>xsl:value-of</w:t>
-      </w:r>
-      <w:proofErr w:type="spellEnd"/>
-      <w:r>
-        <w:rPr>
-          <w:rFonts w:ascii="Times New Roman" w:hAnsi="Times New Roman" w:cs="Times New Roman"/>
-          <w:color w:val="F5844C"/>
-          <w:sz w:val="24"/>
-          <w:szCs w:val="24"/>
-          <w:lang w:val="en-US"/>
-        </w:rPr>
-        <w:t xml:space="preserve"> select</w:t>
-      </w:r>
-      <w:r>
-        <w:rPr>
-          <w:rFonts w:ascii="Times New Roman" w:hAnsi="Times New Roman" w:cs="Times New Roman"/>
-          <w:color w:val="FF8040"/>
-          <w:sz w:val="24"/>
-          <w:szCs w:val="24"/>
-          <w:lang w:val="en-US"/>
-        </w:rPr>
-        <w:t>=</w:t>
-      </w:r>
-      <w:r>
-        <w:rPr>
-          <w:rFonts w:ascii="Times New Roman" w:hAnsi="Times New Roman" w:cs="Times New Roman"/>
-          <w:color w:val="993300"/>
-          <w:sz w:val="24"/>
-          <w:szCs w:val="24"/>
-          <w:lang w:val="en-US"/>
-        </w:rPr>
-        <w:t>"</w:t>
-      </w:r>
-      <w:proofErr w:type="spellStart"/>
-      <w:r>
-        <w:rPr>
-          <w:rFonts w:ascii="Times New Roman" w:hAnsi="Times New Roman" w:cs="Times New Roman"/>
-          <w:color w:val="993300"/>
-          <w:sz w:val="24"/>
-          <w:szCs w:val="24"/>
-          <w:lang w:val="en-US"/>
-        </w:rPr>
-        <w:t>newsMessage</w:t>
-      </w:r>
-      <w:proofErr w:type="spellEnd"/>
-      <w:r>
-        <w:rPr>
-          <w:rFonts w:ascii="Times New Roman" w:hAnsi="Times New Roman" w:cs="Times New Roman"/>
-          <w:color w:val="993300"/>
-          <w:sz w:val="24"/>
-          <w:szCs w:val="24"/>
-          <w:lang w:val="en-US"/>
-        </w:rPr>
-        <w:t>/</w:t>
-      </w:r>
-      <w:proofErr w:type="spellStart"/>
-      <w:r>
-        <w:rPr>
-          <w:rFonts w:ascii="Times New Roman" w:hAnsi="Times New Roman" w:cs="Times New Roman"/>
-          <w:color w:val="993300"/>
-          <w:sz w:val="24"/>
-          <w:szCs w:val="24"/>
-          <w:lang w:val="en-US"/>
-        </w:rPr>
-        <w:t>itemSet</w:t>
-      </w:r>
-      <w:proofErr w:type="spellEnd"/>
-      <w:r>
-        <w:rPr>
-          <w:rFonts w:ascii="Times New Roman" w:hAnsi="Times New Roman" w:cs="Times New Roman"/>
-          <w:color w:val="993300"/>
-          <w:sz w:val="24"/>
-          <w:szCs w:val="24"/>
-          <w:lang w:val="en-US"/>
-        </w:rPr>
-        <w:t>/</w:t>
-      </w:r>
-      <w:proofErr w:type="spellStart"/>
-      <w:r>
-        <w:rPr>
-          <w:rFonts w:ascii="Times New Roman" w:hAnsi="Times New Roman" w:cs="Times New Roman"/>
-          <w:color w:val="993300"/>
-          <w:sz w:val="24"/>
-          <w:szCs w:val="24"/>
-          <w:lang w:val="en-US"/>
-        </w:rPr>
-        <w:t>newsItem</w:t>
-      </w:r>
-      <w:proofErr w:type="spellEnd"/>
-      <w:r>
-        <w:rPr>
-          <w:rFonts w:ascii="Times New Roman" w:hAnsi="Times New Roman" w:cs="Times New Roman"/>
-          <w:color w:val="993300"/>
-          <w:sz w:val="24"/>
-          <w:szCs w:val="24"/>
-          <w:lang w:val="en-US"/>
-        </w:rPr>
-        <w:t>[@</w:t>
-      </w:r>
-      <w:proofErr w:type="spellStart"/>
-      <w:r>
-        <w:rPr>
-          <w:rFonts w:ascii="Times New Roman" w:hAnsi="Times New Roman" w:cs="Times New Roman"/>
-          <w:color w:val="993300"/>
-          <w:sz w:val="24"/>
-          <w:szCs w:val="24"/>
-          <w:lang w:val="en-US"/>
-        </w:rPr>
-        <w:t>guid</w:t>
-      </w:r>
-      <w:proofErr w:type="spellEnd"/>
-      <w:r>
-        <w:rPr>
-          <w:rFonts w:ascii="Times New Roman" w:hAnsi="Times New Roman" w:cs="Times New Roman"/>
-          <w:color w:val="993300"/>
-          <w:sz w:val="24"/>
-          <w:szCs w:val="24"/>
-          <w:lang w:val="en-US"/>
-        </w:rPr>
-        <w:t xml:space="preserve"> = $</w:t>
-      </w:r>
-      <w:proofErr w:type="spellStart"/>
-      <w:r>
-        <w:rPr>
-          <w:rFonts w:ascii="Times New Roman" w:hAnsi="Times New Roman" w:cs="Times New Roman"/>
-          <w:color w:val="993300"/>
-          <w:sz w:val="24"/>
-          <w:szCs w:val="24"/>
-          <w:lang w:val="en-US"/>
-        </w:rPr>
-        <w:t>mainuri</w:t>
-      </w:r>
-      <w:proofErr w:type="spellEnd"/>
-      <w:r>
-        <w:rPr>
-          <w:rFonts w:ascii="Times New Roman" w:hAnsi="Times New Roman" w:cs="Times New Roman"/>
-          <w:color w:val="993300"/>
-          <w:sz w:val="24"/>
-          <w:szCs w:val="24"/>
-          <w:lang w:val="en-US"/>
-        </w:rPr>
-        <w:t>]/@</w:t>
-      </w:r>
-      <w:proofErr w:type="spellStart"/>
-      <w:r>
-        <w:rPr>
-          <w:rFonts w:ascii="Times New Roman" w:hAnsi="Times New Roman" w:cs="Times New Roman"/>
-          <w:color w:val="993300"/>
-          <w:sz w:val="24"/>
-          <w:szCs w:val="24"/>
-          <w:lang w:val="en-US"/>
-        </w:rPr>
-        <w:t>guid</w:t>
-      </w:r>
-      <w:proofErr w:type="spellEnd"/>
-      <w:r>
-        <w:rPr>
-          <w:rFonts w:ascii="Times New Roman" w:hAnsi="Times New Roman" w:cs="Times New Roman"/>
-          <w:color w:val="993300"/>
-          <w:sz w:val="24"/>
-          <w:szCs w:val="24"/>
-          <w:lang w:val="en-US"/>
-        </w:rPr>
-        <w:t>"</w:t>
-      </w:r>
-      <w:r>
-        <w:rPr>
-          <w:rFonts w:ascii="Times New Roman" w:hAnsi="Times New Roman" w:cs="Times New Roman"/>
-          <w:color w:val="000096"/>
-          <w:sz w:val="24"/>
-          <w:szCs w:val="24"/>
-          <w:lang w:val="en-US"/>
-        </w:rPr>
-        <w:t>/&gt;</w:t>
-      </w:r>
-      <w:r>
-        <w:rPr>
-          <w:rFonts w:ascii="Times New Roman" w:hAnsi="Times New Roman" w:cs="Times New Roman"/>
-          <w:color w:val="005AB4"/>
-          <w:sz w:val="24"/>
-          <w:szCs w:val="24"/>
-          <w:lang w:val="en-US"/>
-        </w:rPr>
-        <w:t>&lt;/</w:t>
-      </w:r>
-      <w:proofErr w:type="spellStart"/>
-      <w:r>
-        <w:rPr>
-          <w:rFonts w:ascii="Times New Roman" w:hAnsi="Times New Roman" w:cs="Times New Roman"/>
-          <w:color w:val="005AB4"/>
-          <w:sz w:val="24"/>
-          <w:szCs w:val="24"/>
-          <w:lang w:val="en-US"/>
-        </w:rPr>
-        <w:t>xsl:attribute</w:t>
-      </w:r>
-      <w:proofErr w:type="spellEnd"/>
-      <w:r>
-        <w:rPr>
-          <w:rFonts w:ascii="Times New Roman" w:hAnsi="Times New Roman" w:cs="Times New Roman"/>
-          <w:color w:val="005AB4"/>
-          <w:sz w:val="24"/>
-          <w:szCs w:val="24"/>
-          <w:lang w:val="en-US"/>
-        </w:rPr>
-        <w:t>&gt;</w:t>
-      </w:r>
-      <w:r>
-        <w:rPr>
-          <w:rFonts w:ascii="Times New Roman" w:hAnsi="Times New Roman" w:cs="Times New Roman"/>
-          <w:color w:val="000000"/>
-          <w:sz w:val="24"/>
-          <w:szCs w:val="24"/>
-          <w:lang w:val="en-US"/>
-        </w:rPr>
-        <w:t xml:space="preserve">TT:s </w:t>
-      </w:r>
-      <w:proofErr w:type="spellStart"/>
-      <w:r>
-        <w:rPr>
-          <w:rFonts w:ascii="Times New Roman" w:hAnsi="Times New Roman" w:cs="Times New Roman"/>
-          <w:color w:val="000000"/>
-          <w:sz w:val="24"/>
-          <w:szCs w:val="24"/>
-          <w:lang w:val="en-US"/>
-        </w:rPr>
-        <w:t>kundwebb</w:t>
-      </w:r>
-      <w:proofErr w:type="spellEnd"/>
-      <w:r>
-        <w:rPr>
-          <w:rFonts w:ascii="Times New Roman" w:hAnsi="Times New Roman" w:cs="Times New Roman"/>
-          <w:color w:val="000096"/>
-          <w:sz w:val="24"/>
-          <w:szCs w:val="24"/>
-          <w:lang w:val="en-US"/>
-        </w:rPr>
-        <w:t>&lt;/a&gt;&lt;/link&gt;</w:t>
-      </w:r>
-    </w:p>
-    <w:p>
-      <w:pPr>
-        <w:rPr>
-          <w:rFonts w:ascii="Times New Roman" w:hAnsi="Times New Roman" w:cs="Times New Roman"/>
-          <w:color w:val="000000"/>
-          <w:sz w:val="24"/>
-          <w:szCs w:val="24"/>
-        </w:rPr>
-      </w:pPr>
-    </w:p>
-    <w:p>
-      <w:pPr>
-        <w:rPr>
-          <w:rFonts w:ascii="Times New Roman" w:hAnsi="Times New Roman" w:cs="Times New Roman"/>
-          <w:color w:val="006400"/>
-          <w:sz w:val="24"/>
-          <w:szCs w:val="24"/>
-        </w:rPr>
-      </w:pPr>
+      <w:pPr>
+        <w:rPr>
+          <w:b/>
+        </w:rPr>
+      </w:pPr>
+      <w:r>
+        <w:rPr>
+          <w:b/>
+        </w:rPr>
+        <w:t>Länkar</w:t>
+      </w:r>
+      <w:r>
+        <w:rPr>
+          <w:b/>
+        </w:rPr>
+        <w:t xml:space="preserve"> </w:t>
+      </w:r>
       <w:r>
         <w:rPr>
           <w:rFonts w:cs="Times New Roman"/>
@@ -1083,9 +674,8 @@
           <w:sz w:val="24"/>
           <w:szCs w:val="24"/>
         </w:rPr>
-        <w:t xml:space="preserve">I </w:t>
-      </w:r>
-      <w:proofErr w:type="spellStart"/>
+        <w:t>i</w:t>
+      </w:r>
       <w:r>
         <w:rPr>
           <w:rFonts w:cs="Times New Roman"/>
@@ -1094,20 +684,437 @@
           <w:sz w:val="24"/>
           <w:szCs w:val="24"/>
         </w:rPr>
+        <w:t xml:space="preserve"> </w:t>
+      </w:r>
+      <w:proofErr w:type="spellStart"/>
+      <w:r>
+        <w:rPr>
+          <w:rFonts w:cs="Times New Roman"/>
+          <w:b/>
+          <w:color w:val="000000"/>
+          <w:sz w:val="24"/>
+          <w:szCs w:val="24"/>
+        </w:rPr>
         <w:t>Newspilot</w:t>
       </w:r>
       <w:proofErr w:type="spellEnd"/>
+    </w:p>
+    <w:p>
+      <w:r>
+        <w:t xml:space="preserve">Under länkar skapas </w:t>
+      </w:r>
+      <w:r>
+        <w:t>en länk</w:t>
+      </w:r>
+      <w:r>
+        <w:t xml:space="preserve"> till nyheten på TT:s kundwebb</w:t>
+      </w:r>
+      <w:r>
+        <w:t>:</w:t>
+      </w:r>
+    </w:p>
+    <w:p>
+      <w:pPr>
+        <w:rPr>
+          <w:rFonts w:ascii="Times New Roman" w:hAnsi="Times New Roman" w:cs="Times New Roman"/>
+          <w:color w:val="006400"/>
+          <w:sz w:val="24"/>
+          <w:szCs w:val="24"/>
+          <w:lang w:val="en-US"/>
+        </w:rPr>
+      </w:pPr>
+      <w:r>
+        <w:rPr>
+          <w:rFonts w:ascii="Times New Roman" w:hAnsi="Times New Roman" w:cs="Times New Roman"/>
+          <w:color w:val="000096"/>
+          <w:sz w:val="24"/>
+          <w:szCs w:val="24"/>
+          <w:lang w:val="en-US"/>
+        </w:rPr>
+        <w:t>&lt;</w:t>
+      </w:r>
+      <w:proofErr w:type="gramStart"/>
+      <w:r>
+        <w:rPr>
+          <w:rFonts w:ascii="Times New Roman" w:hAnsi="Times New Roman" w:cs="Times New Roman"/>
+          <w:color w:val="000096"/>
+          <w:sz w:val="24"/>
+          <w:szCs w:val="24"/>
+          <w:lang w:val="en-US"/>
+        </w:rPr>
+        <w:t>link</w:t>
+      </w:r>
+      <w:proofErr w:type="gramEnd"/>
+      <w:r>
+        <w:rPr>
+          <w:rFonts w:ascii="Times New Roman" w:hAnsi="Times New Roman" w:cs="Times New Roman"/>
+          <w:color w:val="000096"/>
+          <w:sz w:val="24"/>
+          <w:szCs w:val="24"/>
+          <w:lang w:val="en-US"/>
+        </w:rPr>
+        <w:t>&gt;&lt;a&gt;</w:t>
+      </w:r>
+      <w:r>
+        <w:rPr>
+          <w:rFonts w:ascii="Times New Roman" w:hAnsi="Times New Roman" w:cs="Times New Roman"/>
+          <w:color w:val="005AB4"/>
+          <w:sz w:val="24"/>
+          <w:szCs w:val="24"/>
+          <w:lang w:val="en-US"/>
+        </w:rPr>
+        <w:t>&lt;</w:t>
+      </w:r>
+      <w:proofErr w:type="spellStart"/>
+      <w:r>
+        <w:rPr>
+          <w:rFonts w:ascii="Times New Roman" w:hAnsi="Times New Roman" w:cs="Times New Roman"/>
+          <w:color w:val="005AB4"/>
+          <w:sz w:val="24"/>
+          <w:szCs w:val="24"/>
+          <w:lang w:val="en-US"/>
+        </w:rPr>
+        <w:t>xsl:attribute</w:t>
+      </w:r>
+      <w:proofErr w:type="spellEnd"/>
+      <w:r>
+        <w:rPr>
+          <w:rFonts w:ascii="Times New Roman" w:hAnsi="Times New Roman" w:cs="Times New Roman"/>
+          <w:color w:val="F5844C"/>
+          <w:sz w:val="24"/>
+          <w:szCs w:val="24"/>
+          <w:lang w:val="en-US"/>
+        </w:rPr>
+        <w:t xml:space="preserve"> name</w:t>
+      </w:r>
+      <w:r>
+        <w:rPr>
+          <w:rFonts w:ascii="Times New Roman" w:hAnsi="Times New Roman" w:cs="Times New Roman"/>
+          <w:color w:val="FF8040"/>
+          <w:sz w:val="24"/>
+          <w:szCs w:val="24"/>
+          <w:lang w:val="en-US"/>
+        </w:rPr>
+        <w:t>=</w:t>
+      </w:r>
+      <w:r>
+        <w:rPr>
+          <w:rFonts w:ascii="Times New Roman" w:hAnsi="Times New Roman" w:cs="Times New Roman"/>
+          <w:color w:val="993300"/>
+          <w:sz w:val="24"/>
+          <w:szCs w:val="24"/>
+          <w:lang w:val="en-US"/>
+        </w:rPr>
+        <w:t>"</w:t>
+      </w:r>
+      <w:proofErr w:type="spellStart"/>
+      <w:r>
+        <w:rPr>
+          <w:rFonts w:ascii="Times New Roman" w:hAnsi="Times New Roman" w:cs="Times New Roman"/>
+          <w:color w:val="993300"/>
+          <w:sz w:val="24"/>
+          <w:szCs w:val="24"/>
+          <w:lang w:val="en-US"/>
+        </w:rPr>
+        <w:t>href</w:t>
+      </w:r>
+      <w:proofErr w:type="spellEnd"/>
+      <w:r>
+        <w:rPr>
+          <w:rFonts w:ascii="Times New Roman" w:hAnsi="Times New Roman" w:cs="Times New Roman"/>
+          <w:color w:val="993300"/>
+          <w:sz w:val="24"/>
+          <w:szCs w:val="24"/>
+          <w:lang w:val="en-US"/>
+        </w:rPr>
+        <w:t>"</w:t>
+      </w:r>
+      <w:r>
+        <w:rPr>
+          <w:rFonts w:ascii="Times New Roman" w:hAnsi="Times New Roman" w:cs="Times New Roman"/>
+          <w:color w:val="000096"/>
+          <w:sz w:val="24"/>
+          <w:szCs w:val="24"/>
+          <w:lang w:val="en-US"/>
+        </w:rPr>
+        <w:t>&gt;</w:t>
+      </w:r>
+      <w:r>
+        <w:rPr>
+          <w:rFonts w:ascii="Times New Roman" w:hAnsi="Times New Roman" w:cs="Times New Roman"/>
+          <w:color w:val="005AB4"/>
+          <w:sz w:val="24"/>
+          <w:szCs w:val="24"/>
+          <w:lang w:val="en-US"/>
+        </w:rPr>
+        <w:t>&lt;</w:t>
+      </w:r>
+      <w:proofErr w:type="spellStart"/>
+      <w:r>
+        <w:rPr>
+          <w:rFonts w:ascii="Times New Roman" w:hAnsi="Times New Roman" w:cs="Times New Roman"/>
+          <w:color w:val="005AB4"/>
+          <w:sz w:val="24"/>
+          <w:szCs w:val="24"/>
+          <w:lang w:val="en-US"/>
+        </w:rPr>
+        <w:t>xsl:value-of</w:t>
+      </w:r>
+      <w:proofErr w:type="spellEnd"/>
+      <w:r>
+        <w:rPr>
+          <w:rFonts w:ascii="Times New Roman" w:hAnsi="Times New Roman" w:cs="Times New Roman"/>
+          <w:color w:val="F5844C"/>
+          <w:sz w:val="24"/>
+          <w:szCs w:val="24"/>
+          <w:lang w:val="en-US"/>
+        </w:rPr>
+        <w:t xml:space="preserve"> select</w:t>
+      </w:r>
+      <w:r>
+        <w:rPr>
+          <w:rFonts w:ascii="Times New Roman" w:hAnsi="Times New Roman" w:cs="Times New Roman"/>
+          <w:color w:val="FF8040"/>
+          <w:sz w:val="24"/>
+          <w:szCs w:val="24"/>
+          <w:lang w:val="en-US"/>
+        </w:rPr>
+        <w:t>=</w:t>
+      </w:r>
+      <w:r>
+        <w:rPr>
+          <w:rFonts w:ascii="Times New Roman" w:hAnsi="Times New Roman" w:cs="Times New Roman"/>
+          <w:color w:val="993300"/>
+          <w:sz w:val="24"/>
+          <w:szCs w:val="24"/>
+          <w:lang w:val="en-US"/>
+        </w:rPr>
+        <w:t>"</w:t>
+      </w:r>
+      <w:proofErr w:type="spellStart"/>
+      <w:r>
+        <w:rPr>
+          <w:rFonts w:ascii="Times New Roman" w:hAnsi="Times New Roman" w:cs="Times New Roman"/>
+          <w:color w:val="993300"/>
+          <w:sz w:val="24"/>
+          <w:szCs w:val="24"/>
+          <w:lang w:val="en-US"/>
+        </w:rPr>
+        <w:t>newsMessage</w:t>
+      </w:r>
+      <w:proofErr w:type="spellEnd"/>
+      <w:r>
+        <w:rPr>
+          <w:rFonts w:ascii="Times New Roman" w:hAnsi="Times New Roman" w:cs="Times New Roman"/>
+          <w:color w:val="993300"/>
+          <w:sz w:val="24"/>
+          <w:szCs w:val="24"/>
+          <w:lang w:val="en-US"/>
+        </w:rPr>
+        <w:t>/</w:t>
+      </w:r>
+      <w:proofErr w:type="spellStart"/>
+      <w:r>
+        <w:rPr>
+          <w:rFonts w:ascii="Times New Roman" w:hAnsi="Times New Roman" w:cs="Times New Roman"/>
+          <w:color w:val="993300"/>
+          <w:sz w:val="24"/>
+          <w:szCs w:val="24"/>
+          <w:lang w:val="en-US"/>
+        </w:rPr>
+        <w:t>itemSet</w:t>
+      </w:r>
+      <w:proofErr w:type="spellEnd"/>
+      <w:r>
+        <w:rPr>
+          <w:rFonts w:ascii="Times New Roman" w:hAnsi="Times New Roman" w:cs="Times New Roman"/>
+          <w:color w:val="993300"/>
+          <w:sz w:val="24"/>
+          <w:szCs w:val="24"/>
+          <w:lang w:val="en-US"/>
+        </w:rPr>
+        <w:t>/</w:t>
+      </w:r>
+      <w:proofErr w:type="spellStart"/>
+      <w:r>
+        <w:rPr>
+          <w:rFonts w:ascii="Times New Roman" w:hAnsi="Times New Roman" w:cs="Times New Roman"/>
+          <w:color w:val="993300"/>
+          <w:sz w:val="24"/>
+          <w:szCs w:val="24"/>
+          <w:lang w:val="en-US"/>
+        </w:rPr>
+        <w:t>newsItem</w:t>
+      </w:r>
+      <w:proofErr w:type="spellEnd"/>
+      <w:r>
+        <w:rPr>
+          <w:rFonts w:ascii="Times New Roman" w:hAnsi="Times New Roman" w:cs="Times New Roman"/>
+          <w:color w:val="993300"/>
+          <w:sz w:val="24"/>
+          <w:szCs w:val="24"/>
+          <w:lang w:val="en-US"/>
+        </w:rPr>
+        <w:t>[@</w:t>
+      </w:r>
+      <w:proofErr w:type="spellStart"/>
+      <w:r>
+        <w:rPr>
+          <w:rFonts w:ascii="Times New Roman" w:hAnsi="Times New Roman" w:cs="Times New Roman"/>
+          <w:color w:val="993300"/>
+          <w:sz w:val="24"/>
+          <w:szCs w:val="24"/>
+          <w:lang w:val="en-US"/>
+        </w:rPr>
+        <w:t>guid</w:t>
+      </w:r>
+      <w:proofErr w:type="spellEnd"/>
+      <w:r>
+        <w:rPr>
+          <w:rFonts w:ascii="Times New Roman" w:hAnsi="Times New Roman" w:cs="Times New Roman"/>
+          <w:color w:val="993300"/>
+          <w:sz w:val="24"/>
+          <w:szCs w:val="24"/>
+          <w:lang w:val="en-US"/>
+        </w:rPr>
+        <w:t xml:space="preserve"> = $</w:t>
+      </w:r>
+      <w:proofErr w:type="spellStart"/>
+      <w:r>
+        <w:rPr>
+          <w:rFonts w:ascii="Times New Roman" w:hAnsi="Times New Roman" w:cs="Times New Roman"/>
+          <w:color w:val="993300"/>
+          <w:sz w:val="24"/>
+          <w:szCs w:val="24"/>
+          <w:lang w:val="en-US"/>
+        </w:rPr>
+        <w:t>mainuri</w:t>
+      </w:r>
+      <w:proofErr w:type="spellEnd"/>
+      <w:r>
+        <w:rPr>
+          <w:rFonts w:ascii="Times New Roman" w:hAnsi="Times New Roman" w:cs="Times New Roman"/>
+          <w:color w:val="993300"/>
+          <w:sz w:val="24"/>
+          <w:szCs w:val="24"/>
+          <w:lang w:val="en-US"/>
+        </w:rPr>
+        <w:t>]/@</w:t>
+      </w:r>
+      <w:proofErr w:type="spellStart"/>
+      <w:r>
+        <w:rPr>
+          <w:rFonts w:ascii="Times New Roman" w:hAnsi="Times New Roman" w:cs="Times New Roman"/>
+          <w:color w:val="993300"/>
+          <w:sz w:val="24"/>
+          <w:szCs w:val="24"/>
+          <w:lang w:val="en-US"/>
+        </w:rPr>
+        <w:t>guid</w:t>
+      </w:r>
+      <w:proofErr w:type="spellEnd"/>
+      <w:r>
+        <w:rPr>
+          <w:rFonts w:ascii="Times New Roman" w:hAnsi="Times New Roman" w:cs="Times New Roman"/>
+          <w:color w:val="993300"/>
+          <w:sz w:val="24"/>
+          <w:szCs w:val="24"/>
+          <w:lang w:val="en-US"/>
+        </w:rPr>
+        <w:t>"</w:t>
+      </w:r>
+      <w:r>
+        <w:rPr>
+          <w:rFonts w:ascii="Times New Roman" w:hAnsi="Times New Roman" w:cs="Times New Roman"/>
+          <w:color w:val="000096"/>
+          <w:sz w:val="24"/>
+          <w:szCs w:val="24"/>
+          <w:lang w:val="en-US"/>
+        </w:rPr>
+        <w:t>/&gt;</w:t>
+      </w:r>
+      <w:r>
+        <w:rPr>
+          <w:rFonts w:ascii="Times New Roman" w:hAnsi="Times New Roman" w:cs="Times New Roman"/>
+          <w:color w:val="005AB4"/>
+          <w:sz w:val="24"/>
+          <w:szCs w:val="24"/>
+          <w:lang w:val="en-US"/>
+        </w:rPr>
+        <w:t>&lt;/</w:t>
+      </w:r>
+      <w:proofErr w:type="spellStart"/>
+      <w:r>
+        <w:rPr>
+          <w:rFonts w:ascii="Times New Roman" w:hAnsi="Times New Roman" w:cs="Times New Roman"/>
+          <w:color w:val="005AB4"/>
+          <w:sz w:val="24"/>
+          <w:szCs w:val="24"/>
+          <w:lang w:val="en-US"/>
+        </w:rPr>
+        <w:t>xsl:attribute</w:t>
+      </w:r>
+      <w:proofErr w:type="spellEnd"/>
+      <w:r>
+        <w:rPr>
+          <w:rFonts w:ascii="Times New Roman" w:hAnsi="Times New Roman" w:cs="Times New Roman"/>
+          <w:color w:val="005AB4"/>
+          <w:sz w:val="24"/>
+          <w:szCs w:val="24"/>
+          <w:lang w:val="en-US"/>
+        </w:rPr>
+        <w:t>&gt;</w:t>
+      </w:r>
       <w:r>
         <w:rPr>
           <w:rFonts w:ascii="Times New Roman" w:hAnsi="Times New Roman" w:cs="Times New Roman"/>
           <w:color w:val="000000"/>
           <w:sz w:val="24"/>
           <w:szCs w:val="24"/>
-        </w:rPr>
-        <w:br/>
-      </w:r>
-      <w:r>
-        <w:t xml:space="preserve">Genom att dubbelklicka på den i </w:t>
+          <w:lang w:val="en-US"/>
+        </w:rPr>
+        <w:t xml:space="preserve">TT:s </w:t>
+      </w:r>
+      <w:proofErr w:type="spellStart"/>
+      <w:r>
+        <w:rPr>
+          <w:rFonts w:ascii="Times New Roman" w:hAnsi="Times New Roman" w:cs="Times New Roman"/>
+          <w:color w:val="000000"/>
+          <w:sz w:val="24"/>
+          <w:szCs w:val="24"/>
+          <w:lang w:val="en-US"/>
+        </w:rPr>
+        <w:t>kundwebb</w:t>
+      </w:r>
+      <w:proofErr w:type="spellEnd"/>
+      <w:r>
+        <w:rPr>
+          <w:rFonts w:ascii="Times New Roman" w:hAnsi="Times New Roman" w:cs="Times New Roman"/>
+          <w:color w:val="000096"/>
+          <w:sz w:val="24"/>
+          <w:szCs w:val="24"/>
+          <w:lang w:val="en-US"/>
+        </w:rPr>
+        <w:t>&lt;/a&gt;&lt;/link&gt;</w:t>
+      </w:r>
+    </w:p>
+    <w:p>
+      <w:pPr>
+        <w:rPr>
+          <w:rFonts w:ascii="Times New Roman" w:hAnsi="Times New Roman" w:cs="Times New Roman"/>
+          <w:color w:val="006400"/>
+          <w:sz w:val="24"/>
+          <w:szCs w:val="24"/>
+        </w:rPr>
+      </w:pPr>
+      <w:r>
+        <w:t>Genom att dubbelklicka på den</w:t>
+      </w:r>
+      <w:r>
+        <w:t xml:space="preserve"> länken</w:t>
+      </w:r>
+      <w:r>
+        <w:t xml:space="preserve"> i </w:t>
       </w:r>
       <w:proofErr w:type="spellStart"/>
       <w:r>
@@ -1173,7 +1180,10 @@
       </w:r>
       <w:proofErr w:type="spellEnd"/>
       <w:r>
-        <w:t>, men ha en kompletterande metod för att få in den kompletta artikeln</w:t>
+        <w:t>, men ha en kompletterande metod för att få in den artikeln</w:t>
+      </w:r>
+      <w:r>
+        <w:t xml:space="preserve"> på optimalt sätt</w:t>
       </w:r>
       <w:r>
         <w:t xml:space="preserve">. Hos kunden importeras den </w:t>
@@ -1319,35 +1329,1051 @@
       </w:r>
     </w:p>
     <w:p>
-      <w:pPr>
+      <w:r>
+        <w:t>Man kan också skapa en länk för att trigga den här leveransen direkt. För att göra det behövs följande information:</w:t>
+      </w:r>
+    </w:p>
+    <w:p>
+      <w:pPr>
+        <w:pStyle w:val="Liststycke"/>
+        <w:numPr>
+          <w:ilvl w:val="0"/>
+          <w:numId w:val="2"/>
+        </w:numPr>
+      </w:pPr>
+      <w:r>
+        <w:t>Användarid.</w:t>
+      </w:r>
+    </w:p>
+    <w:p>
+      <w:pPr>
+        <w:pStyle w:val="Liststycke"/>
+        <w:numPr>
+          <w:ilvl w:val="0"/>
+          <w:numId w:val="2"/>
+        </w:numPr>
+      </w:pPr>
+      <w:r>
+        <w:t>Leveranskanal.</w:t>
+      </w:r>
+    </w:p>
+    <w:p>
+      <w:pPr>
+        <w:pStyle w:val="Liststycke"/>
+        <w:numPr>
+          <w:ilvl w:val="0"/>
+          <w:numId w:val="2"/>
+        </w:numPr>
+      </w:pPr>
+      <w:r>
+        <w:t>Avtals-id.</w:t>
+      </w:r>
+    </w:p>
+    <w:p>
+      <w:pPr>
+        <w:pStyle w:val="Liststycke"/>
+        <w:numPr>
+          <w:ilvl w:val="0"/>
+          <w:numId w:val="2"/>
+        </w:numPr>
+      </w:pPr>
+      <w:r>
+        <w:t>API-nyckel.</w:t>
+      </w:r>
+    </w:p>
+    <w:p>
+      <w:proofErr w:type="spellStart"/>
+      <w:r>
         <w:rPr>
           <w:b/>
-          <w:sz w:val="24"/>
-          <w:szCs w:val="24"/>
-        </w:rPr>
-      </w:pPr>
+        </w:rPr>
+        <w:t>Användarid</w:t>
+      </w:r>
+      <w:proofErr w:type="spellEnd"/>
+      <w:r>
+        <w:t xml:space="preserve"> är det användarnamn som är kopplat till den leveranskanal som ska användas. Användaren måste vara huvudanvändare om det är en kund med flera användare. Att det är en huvudanvändare ser man på att det finns en menyrad för att hantera API-ny</w:t>
+      </w:r>
+      <w:r>
+        <w:t>c</w:t>
+      </w:r>
+      <w:r>
+        <w:t>klar när man valt ”Mina sidor”:</w:t>
+      </w:r>
+    </w:p>
+    <w:p>
+      <w:r>
+        <w:rPr>
+          <w:noProof/>
+          <w:lang w:eastAsia="sv-SE"/>
+        </w:rPr>
+        <w:drawing>
+          <wp:inline distT="0" distB="0" distL="0" distR="0" wp14:anchorId="097F61A6" wp14:editId="3918416E">
+            <wp:extent cx="1752600" cy="2028825"/>
+            <wp:effectExtent l="0" t="0" r="0" b="9525"/>
+            <wp:docPr id="2" name="Bildobjekt 2"/>
+            <wp:cNvGraphicFramePr>
+              <a:graphicFrameLocks xmlns:a="http://schemas.openxmlformats.org/drawingml/2006/main" noChangeAspect="1"/>
+            </wp:cNvGraphicFramePr>
+            <a:graphic xmlns:a="http://schemas.openxmlformats.org/drawingml/2006/main">
+              <a:graphicData uri="http://schemas.openxmlformats.org/drawingml/2006/picture">
+                <pic:pic xmlns:pic="http://schemas.openxmlformats.org/drawingml/2006/picture">
+                  <pic:nvPicPr>
+                    <pic:cNvPr id="1" name=""/>
+                    <pic:cNvPicPr/>
+                  </pic:nvPicPr>
+                  <pic:blipFill>
+                    <a:blip r:embed="rId6"/>
+                    <a:stretch>
+                      <a:fillRect/>
+                    </a:stretch>
+                  </pic:blipFill>
+                  <pic:spPr>
+                    <a:xfrm>
+                      <a:off x="0" y="0"/>
+                      <a:ext cx="1752600" cy="2028825"/>
+                    </a:xfrm>
+                    <a:prstGeom prst="rect">
+                      <a:avLst/>
+                    </a:prstGeom>
+                  </pic:spPr>
+                </pic:pic>
+              </a:graphicData>
+            </a:graphic>
+          </wp:inline>
+        </w:drawing>
+      </w:r>
+    </w:p>
+    <w:p>
+      <w:pPr>
+        <w:rPr>
+          <w:b/>
+        </w:rPr>
+      </w:pPr>
+    </w:p>
+    <w:p>
       <w:bookmarkStart w:id="0" w:name="_GoBack"/>
+      <w:bookmarkEnd w:id="0"/>
       <w:r>
         <w:rPr>
           <w:b/>
+        </w:rPr>
+        <w:t>Leveranskanal</w:t>
+      </w:r>
+      <w:r>
+        <w:t xml:space="preserve"> är namnet på den kanal man satt upp för </w:t>
+      </w:r>
+      <w:r>
+        <w:t>le</w:t>
+      </w:r>
+      <w:r>
+        <w:t>vera</w:t>
+      </w:r>
+      <w:r>
+        <w:t>ns</w:t>
+      </w:r>
+      <w:r>
+        <w:t xml:space="preserve"> av </w:t>
+      </w:r>
+      <w:proofErr w:type="spellStart"/>
+      <w:r>
+        <w:t>text+bild</w:t>
+      </w:r>
+      <w:proofErr w:type="spellEnd"/>
+      <w:r>
+        <w:t xml:space="preserve"> till det konto varifrån man sedan gör själva artikelimporten i </w:t>
+      </w:r>
+      <w:proofErr w:type="spellStart"/>
+      <w:r>
+        <w:t>Newspilot</w:t>
+      </w:r>
+      <w:proofErr w:type="spellEnd"/>
+      <w:r>
+        <w:t>:</w:t>
+      </w:r>
+    </w:p>
+    <w:p>
+      <w:r>
+        <w:rPr>
+          <w:noProof/>
+          <w:lang w:eastAsia="sv-SE"/>
+        </w:rPr>
+        <w:drawing>
+          <wp:inline distT="0" distB="0" distL="0" distR="0" wp14:anchorId="5926E88C" wp14:editId="5298092E">
+            <wp:extent cx="5731510" cy="1402080"/>
+            <wp:effectExtent l="0" t="0" r="2540" b="7620"/>
+            <wp:docPr id="6" name="Bildobjekt 6"/>
+            <wp:cNvGraphicFramePr>
+              <a:graphicFrameLocks xmlns:a="http://schemas.openxmlformats.org/drawingml/2006/main" noChangeAspect="1"/>
+            </wp:cNvGraphicFramePr>
+            <a:graphic xmlns:a="http://schemas.openxmlformats.org/drawingml/2006/main">
+              <a:graphicData uri="http://schemas.openxmlformats.org/drawingml/2006/picture">
+                <pic:pic xmlns:pic="http://schemas.openxmlformats.org/drawingml/2006/picture">
+                  <pic:nvPicPr>
+                    <pic:cNvPr id="1" name=""/>
+                    <pic:cNvPicPr/>
+                  </pic:nvPicPr>
+                  <pic:blipFill>
+                    <a:blip r:embed="rId7"/>
+                    <a:stretch>
+                      <a:fillRect/>
+                    </a:stretch>
+                  </pic:blipFill>
+                  <pic:spPr>
+                    <a:xfrm>
+                      <a:off x="0" y="0"/>
+                      <a:ext cx="5731510" cy="1402080"/>
+                    </a:xfrm>
+                    <a:prstGeom prst="rect">
+                      <a:avLst/>
+                    </a:prstGeom>
+                  </pic:spPr>
+                </pic:pic>
+              </a:graphicData>
+            </a:graphic>
+          </wp:inline>
+        </w:drawing>
+      </w:r>
+    </w:p>
+    <w:p>
+      <w:r>
+        <w:t>Ge den ett namn och tryck på ”SKAPA”. Fyll sedan i alla uppgifter och spara.</w:t>
+      </w:r>
+    </w:p>
+    <w:p>
+      <w:r>
+        <w:t xml:space="preserve">Kombinationen </w:t>
+      </w:r>
+      <w:proofErr w:type="spellStart"/>
+      <w:proofErr w:type="gramStart"/>
+      <w:r>
+        <w:t>användarid:leveranskanal</w:t>
+      </w:r>
+      <w:proofErr w:type="spellEnd"/>
+      <w:proofErr w:type="gramEnd"/>
+      <w:r>
+        <w:t xml:space="preserve"> är också synlig inne i själva leveranskanalens inställningssida:</w:t>
+      </w:r>
+    </w:p>
+    <w:p>
+      <w:r>
+        <w:rPr>
+          <w:noProof/>
+          <w:lang w:eastAsia="sv-SE"/>
+        </w:rPr>
+        <w:lastRenderedPageBreak/>
+        <w:drawing>
+          <wp:inline distT="0" distB="0" distL="0" distR="0" wp14:anchorId="1BDCC242" wp14:editId="697E9BF4">
+            <wp:extent cx="5372100" cy="2057400"/>
+            <wp:effectExtent l="0" t="0" r="0" b="0"/>
+            <wp:docPr id="7" name="Bildobjekt 7"/>
+            <wp:cNvGraphicFramePr>
+              <a:graphicFrameLocks xmlns:a="http://schemas.openxmlformats.org/drawingml/2006/main" noChangeAspect="1"/>
+            </wp:cNvGraphicFramePr>
+            <a:graphic xmlns:a="http://schemas.openxmlformats.org/drawingml/2006/main">
+              <a:graphicData uri="http://schemas.openxmlformats.org/drawingml/2006/picture">
+                <pic:pic xmlns:pic="http://schemas.openxmlformats.org/drawingml/2006/picture">
+                  <pic:nvPicPr>
+                    <pic:cNvPr id="1" name=""/>
+                    <pic:cNvPicPr/>
+                  </pic:nvPicPr>
+                  <pic:blipFill>
+                    <a:blip r:embed="rId8"/>
+                    <a:stretch>
+                      <a:fillRect/>
+                    </a:stretch>
+                  </pic:blipFill>
+                  <pic:spPr>
+                    <a:xfrm>
+                      <a:off x="0" y="0"/>
+                      <a:ext cx="5372100" cy="2057400"/>
+                    </a:xfrm>
+                    <a:prstGeom prst="rect">
+                      <a:avLst/>
+                    </a:prstGeom>
+                  </pic:spPr>
+                </pic:pic>
+              </a:graphicData>
+            </a:graphic>
+          </wp:inline>
+        </w:drawing>
+      </w:r>
+    </w:p>
+    <w:p>
+      <w:pPr>
+        <w:rPr>
+          <w:b/>
+          <w:sz w:val="24"/>
+          <w:szCs w:val="24"/>
+        </w:rPr>
+      </w:pPr>
+    </w:p>
+    <w:p>
+      <w:pPr>
+        <w:rPr>
+          <w:sz w:val="24"/>
+          <w:szCs w:val="24"/>
+        </w:rPr>
+      </w:pPr>
+      <w:r>
+        <w:rPr>
+          <w:b/>
+          <w:sz w:val="24"/>
+          <w:szCs w:val="24"/>
+        </w:rPr>
+        <w:t xml:space="preserve">Avtals-id </w:t>
+      </w:r>
+      <w:r>
+        <w:rPr>
+          <w:sz w:val="24"/>
+          <w:szCs w:val="24"/>
+        </w:rPr>
+        <w:t>kan man lista ut via nyhetsvisningen. När man är inloggad på TT:s kundwebb väljer man Nyheter och sedan i sökrutan ”Avtal”:</w:t>
+      </w:r>
+    </w:p>
+    <w:p>
+      <w:pPr>
+        <w:rPr>
+          <w:sz w:val="24"/>
+          <w:szCs w:val="24"/>
+        </w:rPr>
+      </w:pPr>
+      <w:r>
+        <w:rPr>
+          <w:noProof/>
+          <w:lang w:eastAsia="sv-SE"/>
+        </w:rPr>
+        <w:drawing>
+          <wp:inline distT="0" distB="0" distL="0" distR="0" wp14:anchorId="058015CE" wp14:editId="7CAA813E">
+            <wp:extent cx="3257550" cy="1809750"/>
+            <wp:effectExtent l="0" t="0" r="0" b="0"/>
+            <wp:docPr id="4" name="Bildobjekt 4"/>
+            <wp:cNvGraphicFramePr>
+              <a:graphicFrameLocks xmlns:a="http://schemas.openxmlformats.org/drawingml/2006/main" noChangeAspect="1"/>
+            </wp:cNvGraphicFramePr>
+            <a:graphic xmlns:a="http://schemas.openxmlformats.org/drawingml/2006/main">
+              <a:graphicData uri="http://schemas.openxmlformats.org/drawingml/2006/picture">
+                <pic:pic xmlns:pic="http://schemas.openxmlformats.org/drawingml/2006/picture">
+                  <pic:nvPicPr>
+                    <pic:cNvPr id="1" name=""/>
+                    <pic:cNvPicPr/>
+                  </pic:nvPicPr>
+                  <pic:blipFill>
+                    <a:blip r:embed="rId9"/>
+                    <a:stretch>
+                      <a:fillRect/>
+                    </a:stretch>
+                  </pic:blipFill>
+                  <pic:spPr>
+                    <a:xfrm>
+                      <a:off x="0" y="0"/>
+                      <a:ext cx="3257550" cy="1809750"/>
+                    </a:xfrm>
+                    <a:prstGeom prst="rect">
+                      <a:avLst/>
+                    </a:prstGeom>
+                  </pic:spPr>
+                </pic:pic>
+              </a:graphicData>
+            </a:graphic>
+          </wp:inline>
+        </w:drawing>
+      </w:r>
+    </w:p>
+    <w:p>
+      <w:pPr>
+        <w:rPr>
+          <w:sz w:val="24"/>
+          <w:szCs w:val="24"/>
+        </w:rPr>
+      </w:pPr>
+      <w:r>
+        <w:rPr>
+          <w:sz w:val="24"/>
+          <w:szCs w:val="24"/>
+        </w:rPr>
+        <w:t>Just när man väljer</w:t>
+      </w:r>
+      <w:r>
+        <w:rPr>
+          <w:sz w:val="24"/>
+          <w:szCs w:val="24"/>
+        </w:rPr>
+        <w:t xml:space="preserve"> med </w:t>
+      </w:r>
+      <w:proofErr w:type="spellStart"/>
+      <w:r>
+        <w:rPr>
+          <w:sz w:val="24"/>
+          <w:szCs w:val="24"/>
+        </w:rPr>
+        <w:t>pilned</w:t>
+      </w:r>
+      <w:proofErr w:type="spellEnd"/>
+      <w:r>
+        <w:rPr>
+          <w:sz w:val="24"/>
+          <w:szCs w:val="24"/>
+        </w:rPr>
+        <w:t>-ikonen</w:t>
+      </w:r>
+      <w:r>
+        <w:rPr>
+          <w:sz w:val="24"/>
+          <w:szCs w:val="24"/>
+        </w:rPr>
+        <w:t xml:space="preserve"> visas avtalsnumret. Normalt ett femsiffrigt nummer.</w:t>
+      </w:r>
+    </w:p>
+    <w:p>
+      <w:pPr>
+        <w:rPr>
+          <w:b/>
+          <w:sz w:val="24"/>
+          <w:szCs w:val="24"/>
+        </w:rPr>
+      </w:pPr>
+    </w:p>
+    <w:p>
+      <w:pPr>
+        <w:rPr>
+          <w:sz w:val="24"/>
+          <w:szCs w:val="24"/>
+        </w:rPr>
+      </w:pPr>
+      <w:r>
+        <w:rPr>
+          <w:b/>
+          <w:sz w:val="24"/>
+          <w:szCs w:val="24"/>
+        </w:rPr>
+        <w:t xml:space="preserve">API-nyckel: </w:t>
+      </w:r>
+      <w:r>
+        <w:rPr>
+          <w:sz w:val="24"/>
+          <w:szCs w:val="24"/>
+        </w:rPr>
+        <w:t>Denna skapar man själv när man är inloggad på TT:s kundwebb. Gå in under Mina Sidor och API-nycklar. Ge den en ett begripligt namn och klicka på ”SKAPA NY”.</w:t>
+      </w:r>
+    </w:p>
+    <w:p>
+      <w:pPr>
+        <w:rPr>
+          <w:sz w:val="24"/>
+          <w:szCs w:val="24"/>
+        </w:rPr>
+      </w:pPr>
+      <w:r>
+        <w:rPr>
+          <w:noProof/>
+          <w:lang w:eastAsia="sv-SE"/>
+        </w:rPr>
+        <w:drawing>
+          <wp:inline distT="0" distB="0" distL="0" distR="0" wp14:anchorId="3A7BF4D0" wp14:editId="7CC1CC6C">
+            <wp:extent cx="3829050" cy="1504950"/>
+            <wp:effectExtent l="0" t="0" r="0" b="0"/>
+            <wp:docPr id="5" name="Bildobjekt 5"/>
+            <wp:cNvGraphicFramePr>
+              <a:graphicFrameLocks xmlns:a="http://schemas.openxmlformats.org/drawingml/2006/main" noChangeAspect="1"/>
+            </wp:cNvGraphicFramePr>
+            <a:graphic xmlns:a="http://schemas.openxmlformats.org/drawingml/2006/main">
+              <a:graphicData uri="http://schemas.openxmlformats.org/drawingml/2006/picture">
+                <pic:pic xmlns:pic="http://schemas.openxmlformats.org/drawingml/2006/picture">
+                  <pic:nvPicPr>
+                    <pic:cNvPr id="1" name=""/>
+                    <pic:cNvPicPr/>
+                  </pic:nvPicPr>
+                  <pic:blipFill>
+                    <a:blip r:embed="rId10"/>
+                    <a:stretch>
+                      <a:fillRect/>
+                    </a:stretch>
+                  </pic:blipFill>
+                  <pic:spPr>
+                    <a:xfrm>
+                      <a:off x="0" y="0"/>
+                      <a:ext cx="3829050" cy="1504950"/>
+                    </a:xfrm>
+                    <a:prstGeom prst="rect">
+                      <a:avLst/>
+                    </a:prstGeom>
+                  </pic:spPr>
+                </pic:pic>
+              </a:graphicData>
+            </a:graphic>
+          </wp:inline>
+        </w:drawing>
+      </w:r>
+    </w:p>
+    <w:p>
+      <w:pPr>
+        <w:rPr>
+          <w:sz w:val="24"/>
+          <w:szCs w:val="24"/>
+        </w:rPr>
+      </w:pPr>
+      <w:r>
+        <w:rPr>
+          <w:sz w:val="24"/>
+          <w:szCs w:val="24"/>
+        </w:rPr>
+        <w:t>Kopiera sedan själva API-nyckeln när den skapats.</w:t>
+      </w:r>
+    </w:p>
+    <w:p>
+      <w:pPr>
+        <w:rPr>
+          <w:sz w:val="24"/>
+          <w:szCs w:val="24"/>
+        </w:rPr>
+      </w:pPr>
+      <w:r>
+        <w:rPr>
+          <w:sz w:val="24"/>
+          <w:szCs w:val="24"/>
+        </w:rPr>
+        <w:t xml:space="preserve">Med denna information kan man skapa en länk för att i </w:t>
+      </w:r>
+      <w:proofErr w:type="spellStart"/>
+      <w:r>
+        <w:rPr>
+          <w:sz w:val="24"/>
+          <w:szCs w:val="24"/>
+        </w:rPr>
+        <w:t>Newspilot</w:t>
+      </w:r>
+      <w:proofErr w:type="spellEnd"/>
+      <w:r>
+        <w:rPr>
+          <w:sz w:val="24"/>
+          <w:szCs w:val="24"/>
+        </w:rPr>
+        <w:t xml:space="preserve"> direkt trigga hämtningen:</w:t>
+      </w:r>
+    </w:p>
+    <w:p>
+      <w:pPr>
+        <w:rPr>
+          <w:sz w:val="24"/>
+          <w:szCs w:val="24"/>
+          <w:lang w:val="en-US"/>
+        </w:rPr>
+      </w:pPr>
+      <w:r>
+        <w:rPr>
+          <w:rFonts w:ascii="Times New Roman" w:hAnsi="Times New Roman" w:cs="Times New Roman"/>
+          <w:color w:val="000096"/>
+          <w:sz w:val="24"/>
+          <w:szCs w:val="24"/>
+          <w:lang w:val="en-US"/>
+        </w:rPr>
+        <w:t>&lt;link&gt;&lt;a&gt;</w:t>
+      </w:r>
+      <w:r>
+        <w:rPr>
+          <w:rFonts w:ascii="Times New Roman" w:hAnsi="Times New Roman" w:cs="Times New Roman"/>
+          <w:color w:val="005AB4"/>
+          <w:sz w:val="24"/>
+          <w:szCs w:val="24"/>
+          <w:lang w:val="en-US"/>
+        </w:rPr>
+        <w:t>&lt;</w:t>
+      </w:r>
+      <w:proofErr w:type="spellStart"/>
+      <w:r>
+        <w:rPr>
+          <w:rFonts w:ascii="Times New Roman" w:hAnsi="Times New Roman" w:cs="Times New Roman"/>
+          <w:color w:val="005AB4"/>
+          <w:sz w:val="24"/>
+          <w:szCs w:val="24"/>
+          <w:lang w:val="en-US"/>
+        </w:rPr>
+        <w:t>xsl:attribute</w:t>
+      </w:r>
+      <w:proofErr w:type="spellEnd"/>
+      <w:r>
+        <w:rPr>
+          <w:rFonts w:ascii="Times New Roman" w:hAnsi="Times New Roman" w:cs="Times New Roman"/>
+          <w:color w:val="F5844C"/>
+          <w:sz w:val="24"/>
+          <w:szCs w:val="24"/>
+          <w:lang w:val="en-US"/>
+        </w:rPr>
+        <w:t xml:space="preserve"> name</w:t>
+      </w:r>
+      <w:r>
+        <w:rPr>
+          <w:rFonts w:ascii="Times New Roman" w:hAnsi="Times New Roman" w:cs="Times New Roman"/>
+          <w:color w:val="FF8040"/>
+          <w:sz w:val="24"/>
+          <w:szCs w:val="24"/>
+          <w:lang w:val="en-US"/>
+        </w:rPr>
+        <w:t>=</w:t>
+      </w:r>
+      <w:r>
+        <w:rPr>
+          <w:rFonts w:ascii="Times New Roman" w:hAnsi="Times New Roman" w:cs="Times New Roman"/>
+          <w:color w:val="993300"/>
+          <w:sz w:val="24"/>
+          <w:szCs w:val="24"/>
+          <w:lang w:val="en-US"/>
+        </w:rPr>
+        <w:t>"</w:t>
+      </w:r>
+      <w:proofErr w:type="spellStart"/>
+      <w:r>
+        <w:rPr>
+          <w:rFonts w:ascii="Times New Roman" w:hAnsi="Times New Roman" w:cs="Times New Roman"/>
+          <w:color w:val="993300"/>
+          <w:sz w:val="24"/>
+          <w:szCs w:val="24"/>
+          <w:lang w:val="en-US"/>
+        </w:rPr>
+        <w:t>href</w:t>
+      </w:r>
+      <w:proofErr w:type="spellEnd"/>
+      <w:r>
+        <w:rPr>
+          <w:rFonts w:ascii="Times New Roman" w:hAnsi="Times New Roman" w:cs="Times New Roman"/>
+          <w:color w:val="993300"/>
+          <w:sz w:val="24"/>
+          <w:szCs w:val="24"/>
+          <w:lang w:val="en-US"/>
+        </w:rPr>
+        <w:t>"</w:t>
+      </w:r>
+      <w:r>
+        <w:rPr>
+          <w:rFonts w:ascii="Times New Roman" w:hAnsi="Times New Roman" w:cs="Times New Roman"/>
+          <w:color w:val="000096"/>
+          <w:sz w:val="24"/>
+          <w:szCs w:val="24"/>
+          <w:lang w:val="en-US"/>
+        </w:rPr>
+        <w:t>&gt;</w:t>
+      </w:r>
+      <w:r>
+        <w:rPr>
+          <w:rFonts w:ascii="Times New Roman" w:hAnsi="Times New Roman" w:cs="Times New Roman"/>
+          <w:color w:val="005AB4"/>
+          <w:sz w:val="24"/>
+          <w:szCs w:val="24"/>
+          <w:lang w:val="en-US"/>
+        </w:rPr>
+        <w:t>&lt;</w:t>
+      </w:r>
+      <w:proofErr w:type="spellStart"/>
+      <w:r>
+        <w:rPr>
+          <w:rFonts w:ascii="Times New Roman" w:hAnsi="Times New Roman" w:cs="Times New Roman"/>
+          <w:color w:val="005AB4"/>
+          <w:sz w:val="24"/>
+          <w:szCs w:val="24"/>
+          <w:lang w:val="en-US"/>
+        </w:rPr>
+        <w:t>xsl:value-of</w:t>
+      </w:r>
+      <w:proofErr w:type="spellEnd"/>
+      <w:r>
+        <w:rPr>
+          <w:rFonts w:ascii="Times New Roman" w:hAnsi="Times New Roman" w:cs="Times New Roman"/>
+          <w:color w:val="F5844C"/>
+          <w:sz w:val="24"/>
+          <w:szCs w:val="24"/>
+          <w:lang w:val="en-US"/>
+        </w:rPr>
+        <w:t xml:space="preserve"> select</w:t>
+      </w:r>
+      <w:r>
+        <w:rPr>
+          <w:rFonts w:ascii="Times New Roman" w:hAnsi="Times New Roman" w:cs="Times New Roman"/>
+          <w:color w:val="FF8040"/>
+          <w:sz w:val="24"/>
+          <w:szCs w:val="24"/>
+          <w:lang w:val="en-US"/>
+        </w:rPr>
+        <w:t>=</w:t>
+      </w:r>
+      <w:r>
+        <w:rPr>
+          <w:rFonts w:ascii="Times New Roman" w:hAnsi="Times New Roman" w:cs="Times New Roman"/>
+          <w:color w:val="993300"/>
+          <w:sz w:val="24"/>
+          <w:szCs w:val="24"/>
+          <w:lang w:val="en-US"/>
+        </w:rPr>
+        <w:t>"</w:t>
+      </w:r>
+      <w:proofErr w:type="spellStart"/>
+      <w:r>
+        <w:rPr>
+          <w:rFonts w:ascii="Times New Roman" w:hAnsi="Times New Roman" w:cs="Times New Roman"/>
+          <w:color w:val="993300"/>
+          <w:sz w:val="24"/>
+          <w:szCs w:val="24"/>
+          <w:lang w:val="en-US"/>
+        </w:rPr>
+        <w:t>concat</w:t>
+      </w:r>
+      <w:proofErr w:type="spellEnd"/>
+      <w:r>
+        <w:rPr>
+          <w:rFonts w:ascii="Times New Roman" w:hAnsi="Times New Roman" w:cs="Times New Roman"/>
+          <w:color w:val="993300"/>
+          <w:sz w:val="24"/>
+          <w:szCs w:val="24"/>
+          <w:lang w:val="en-US"/>
+        </w:rPr>
+        <w:t>(</w:t>
+      </w:r>
+      <w:proofErr w:type="spellStart"/>
+      <w:r>
+        <w:rPr>
+          <w:rFonts w:ascii="Times New Roman" w:hAnsi="Times New Roman" w:cs="Times New Roman"/>
+          <w:color w:val="993300"/>
+          <w:sz w:val="24"/>
+          <w:szCs w:val="24"/>
+          <w:lang w:val="en-US"/>
+        </w:rPr>
+        <w:t>newsMessage</w:t>
+      </w:r>
+      <w:proofErr w:type="spellEnd"/>
+      <w:r>
+        <w:rPr>
+          <w:rFonts w:ascii="Times New Roman" w:hAnsi="Times New Roman" w:cs="Times New Roman"/>
+          <w:color w:val="993300"/>
+          <w:sz w:val="24"/>
+          <w:szCs w:val="24"/>
+          <w:lang w:val="en-US"/>
+        </w:rPr>
+        <w:t>/</w:t>
+      </w:r>
+      <w:proofErr w:type="spellStart"/>
+      <w:r>
+        <w:rPr>
+          <w:rFonts w:ascii="Times New Roman" w:hAnsi="Times New Roman" w:cs="Times New Roman"/>
+          <w:color w:val="993300"/>
+          <w:sz w:val="24"/>
+          <w:szCs w:val="24"/>
+          <w:lang w:val="en-US"/>
+        </w:rPr>
+        <w:t>itemSet</w:t>
+      </w:r>
+      <w:proofErr w:type="spellEnd"/>
+      <w:r>
+        <w:rPr>
+          <w:rFonts w:ascii="Times New Roman" w:hAnsi="Times New Roman" w:cs="Times New Roman"/>
+          <w:color w:val="993300"/>
+          <w:sz w:val="24"/>
+          <w:szCs w:val="24"/>
+          <w:lang w:val="en-US"/>
+        </w:rPr>
+        <w:t>/</w:t>
+      </w:r>
+      <w:proofErr w:type="spellStart"/>
+      <w:r>
+        <w:rPr>
+          <w:rFonts w:ascii="Times New Roman" w:hAnsi="Times New Roman" w:cs="Times New Roman"/>
+          <w:color w:val="993300"/>
+          <w:sz w:val="24"/>
+          <w:szCs w:val="24"/>
+          <w:lang w:val="en-US"/>
+        </w:rPr>
+        <w:t>newsItem</w:t>
+      </w:r>
+      <w:proofErr w:type="spellEnd"/>
+      <w:r>
+        <w:rPr>
+          <w:rFonts w:ascii="Times New Roman" w:hAnsi="Times New Roman" w:cs="Times New Roman"/>
+          <w:color w:val="993300"/>
+          <w:sz w:val="24"/>
+          <w:szCs w:val="24"/>
+          <w:lang w:val="en-US"/>
+        </w:rPr>
+        <w:t>[@</w:t>
+      </w:r>
+      <w:proofErr w:type="spellStart"/>
+      <w:r>
+        <w:rPr>
+          <w:rFonts w:ascii="Times New Roman" w:hAnsi="Times New Roman" w:cs="Times New Roman"/>
+          <w:color w:val="993300"/>
+          <w:sz w:val="24"/>
+          <w:szCs w:val="24"/>
+          <w:lang w:val="en-US"/>
+        </w:rPr>
+        <w:t>guid</w:t>
+      </w:r>
+      <w:proofErr w:type="spellEnd"/>
+      <w:r>
+        <w:rPr>
+          <w:rFonts w:ascii="Times New Roman" w:hAnsi="Times New Roman" w:cs="Times New Roman"/>
+          <w:color w:val="993300"/>
+          <w:sz w:val="24"/>
+          <w:szCs w:val="24"/>
+          <w:lang w:val="en-US"/>
+        </w:rPr>
+        <w:t xml:space="preserve"> = $mainuri]/@guid,'?channel=user:</w:t>
+      </w:r>
+      <w:r>
+        <w:rPr>
+          <w:rFonts w:ascii="Times New Roman" w:hAnsi="Times New Roman" w:cs="Times New Roman"/>
+          <w:color w:val="993300"/>
+          <w:sz w:val="24"/>
+          <w:szCs w:val="24"/>
+          <w:lang w:val="en-US"/>
+        </w:rPr>
+        <w:t>[ANVÄNDARID]</w:t>
+      </w:r>
+      <w:r>
+        <w:rPr>
+          <w:rFonts w:ascii="Times New Roman" w:hAnsi="Times New Roman" w:cs="Times New Roman"/>
+          <w:color w:val="993300"/>
+          <w:sz w:val="24"/>
+          <w:szCs w:val="24"/>
+          <w:lang w:val="en-US"/>
+        </w:rPr>
+        <w:t>:</w:t>
+      </w:r>
+      <w:r>
+        <w:rPr>
+          <w:rFonts w:ascii="Times New Roman" w:hAnsi="Times New Roman" w:cs="Times New Roman"/>
+          <w:color w:val="993300"/>
+          <w:sz w:val="24"/>
+          <w:szCs w:val="24"/>
+          <w:lang w:val="en-US"/>
+        </w:rPr>
+        <w:t>[LEVERANSKANAL]</w:t>
+      </w:r>
+      <w:r>
+        <w:rPr>
+          <w:rFonts w:ascii="Times New Roman" w:hAnsi="Times New Roman" w:cs="Times New Roman"/>
+          <w:color w:val="993300"/>
+          <w:sz w:val="24"/>
+          <w:szCs w:val="24"/>
+          <w:lang w:val="en-US"/>
+        </w:rPr>
+        <w:t>&amp;amp;agr=</w:t>
+      </w:r>
+      <w:r>
+        <w:rPr>
+          <w:rFonts w:ascii="Times New Roman" w:hAnsi="Times New Roman" w:cs="Times New Roman"/>
+          <w:color w:val="993300"/>
+          <w:sz w:val="24"/>
+          <w:szCs w:val="24"/>
+          <w:lang w:val="en-US"/>
+        </w:rPr>
+        <w:t>[AVT</w:t>
+      </w:r>
+      <w:r>
+        <w:rPr>
+          <w:rFonts w:ascii="Times New Roman" w:hAnsi="Times New Roman" w:cs="Times New Roman"/>
+          <w:color w:val="993300"/>
+          <w:sz w:val="24"/>
+          <w:szCs w:val="24"/>
+          <w:lang w:val="en-US"/>
+        </w:rPr>
+        <w:lastRenderedPageBreak/>
+        <w:t>ALSID]</w:t>
+      </w:r>
+      <w:r>
+        <w:rPr>
+          <w:rFonts w:ascii="Times New Roman" w:hAnsi="Times New Roman" w:cs="Times New Roman"/>
+          <w:color w:val="993300"/>
+          <w:sz w:val="24"/>
+          <w:szCs w:val="24"/>
+          <w:lang w:val="en-US"/>
+        </w:rPr>
+        <w:t>&amp;amp;ak=</w:t>
+      </w:r>
+      <w:r>
+        <w:rPr>
+          <w:rFonts w:ascii="Times New Roman" w:hAnsi="Times New Roman" w:cs="Times New Roman"/>
+          <w:color w:val="993300"/>
+          <w:sz w:val="24"/>
+          <w:szCs w:val="24"/>
+          <w:lang w:val="en-US"/>
+        </w:rPr>
+        <w:t>[API-NYCKEL]</w:t>
+      </w:r>
+      <w:r>
+        <w:rPr>
+          <w:rFonts w:ascii="Times New Roman" w:hAnsi="Times New Roman" w:cs="Times New Roman"/>
+          <w:color w:val="993300"/>
+          <w:sz w:val="24"/>
+          <w:szCs w:val="24"/>
+          <w:lang w:val="en-US"/>
+        </w:rPr>
+        <w:t>')"</w:t>
+      </w:r>
+      <w:r>
+        <w:rPr>
+          <w:rFonts w:ascii="Times New Roman" w:hAnsi="Times New Roman" w:cs="Times New Roman"/>
+          <w:color w:val="000096"/>
+          <w:sz w:val="24"/>
+          <w:szCs w:val="24"/>
+          <w:lang w:val="en-US"/>
+        </w:rPr>
+        <w:t>/&gt;</w:t>
+      </w:r>
+      <w:r>
+        <w:rPr>
+          <w:rFonts w:ascii="Times New Roman" w:hAnsi="Times New Roman" w:cs="Times New Roman"/>
+          <w:color w:val="005AB4"/>
+          <w:sz w:val="24"/>
+          <w:szCs w:val="24"/>
+          <w:lang w:val="en-US"/>
+        </w:rPr>
+        <w:t>&lt;/xsl:attribute&gt;&lt;xsl:text&gt;</w:t>
+      </w:r>
+      <w:r>
+        <w:rPr>
+          <w:rFonts w:ascii="Times New Roman" w:hAnsi="Times New Roman" w:cs="Times New Roman"/>
+          <w:color w:val="000000"/>
+          <w:sz w:val="24"/>
+          <w:szCs w:val="24"/>
+          <w:lang w:val="en-US"/>
+        </w:rPr>
+        <w:t>Hämta</w:t>
+      </w:r>
+      <w:r>
+        <w:rPr>
+          <w:rFonts w:ascii="Times New Roman" w:hAnsi="Times New Roman" w:cs="Times New Roman"/>
+          <w:color w:val="005AB4"/>
+          <w:sz w:val="24"/>
+          <w:szCs w:val="24"/>
+          <w:lang w:val="en-US"/>
+        </w:rPr>
+        <w:t>&lt;/xsl:text&gt;</w:t>
+      </w:r>
+      <w:r>
+        <w:rPr>
+          <w:rFonts w:ascii="Times New Roman" w:hAnsi="Times New Roman" w:cs="Times New Roman"/>
+          <w:color w:val="000096"/>
+          <w:sz w:val="24"/>
+          <w:szCs w:val="24"/>
+          <w:lang w:val="en-US"/>
+        </w:rPr>
+        <w:t>&lt;/a&gt;&lt;/link&gt;</w:t>
+      </w:r>
+    </w:p>
+    <w:p>
+      <w:pPr>
+        <w:rPr>
+          <w:sz w:val="24"/>
+          <w:szCs w:val="24"/>
+        </w:rPr>
+      </w:pPr>
+      <w:r>
+        <w:rPr>
+          <w:sz w:val="24"/>
+          <w:szCs w:val="24"/>
+        </w:rPr>
+        <w:t>Lägg denna I &lt;</w:t>
+      </w:r>
+      <w:proofErr w:type="spellStart"/>
+      <w:r>
+        <w:rPr>
+          <w:sz w:val="24"/>
+          <w:szCs w:val="24"/>
+        </w:rPr>
+        <w:t>links</w:t>
+      </w:r>
+      <w:proofErr w:type="spellEnd"/>
+      <w:r>
+        <w:rPr>
+          <w:sz w:val="24"/>
+          <w:szCs w:val="24"/>
+        </w:rPr>
+        <w:t xml:space="preserve">&gt; i den </w:t>
+      </w:r>
+      <w:proofErr w:type="spellStart"/>
+      <w:r>
+        <w:rPr>
+          <w:sz w:val="24"/>
+          <w:szCs w:val="24"/>
+        </w:rPr>
+        <w:t>xslt</w:t>
+      </w:r>
+      <w:proofErr w:type="spellEnd"/>
+      <w:r>
+        <w:rPr>
+          <w:sz w:val="24"/>
+          <w:szCs w:val="24"/>
+        </w:rPr>
+        <w:t xml:space="preserve"> som skapar meta-delen. </w:t>
+      </w:r>
+      <w:r>
+        <w:rPr>
+          <w:sz w:val="24"/>
+          <w:szCs w:val="24"/>
+        </w:rPr>
+        <w:t xml:space="preserve">Antingen tillsammans med </w:t>
+      </w:r>
+      <w:proofErr w:type="spellStart"/>
+      <w:r>
+        <w:rPr>
+          <w:sz w:val="24"/>
+          <w:szCs w:val="24"/>
+        </w:rPr>
+        <w:t>link</w:t>
+      </w:r>
+      <w:proofErr w:type="spellEnd"/>
+      <w:r>
+        <w:rPr>
+          <w:sz w:val="24"/>
+          <w:szCs w:val="24"/>
+        </w:rPr>
+        <w:t xml:space="preserve"> enligt ovan som är en länk för att gå till kundwebben. Eller som ersättare till den. När man i </w:t>
+      </w:r>
+      <w:proofErr w:type="spellStart"/>
+      <w:r>
+        <w:rPr>
+          <w:sz w:val="24"/>
+          <w:szCs w:val="24"/>
+        </w:rPr>
+        <w:t>Newspilot</w:t>
+      </w:r>
+      <w:proofErr w:type="spellEnd"/>
+      <w:r>
+        <w:rPr>
+          <w:sz w:val="24"/>
+          <w:szCs w:val="24"/>
+        </w:rPr>
+        <w:t xml:space="preserve"> dubbelklickar på denna leveranslänk så anropas TT:s kundwebb och leveransen startar. Om allt fungerat får man en blank webbsida som säger ”OK”. Bara att stänga och återvända till </w:t>
+      </w:r>
+      <w:proofErr w:type="spellStart"/>
+      <w:r>
+        <w:rPr>
+          <w:sz w:val="24"/>
+          <w:szCs w:val="24"/>
+        </w:rPr>
+        <w:t>Newspilot</w:t>
+      </w:r>
+      <w:proofErr w:type="spellEnd"/>
+      <w:r>
+        <w:rPr>
+          <w:sz w:val="24"/>
+          <w:szCs w:val="24"/>
+        </w:rPr>
+        <w:t xml:space="preserve"> så dyker artikeln upp efter en stund.</w:t>
+      </w:r>
+    </w:p>
+    <w:p>
+      <w:pPr>
+        <w:rPr>
+          <w:b/>
+          <w:sz w:val="24"/>
+          <w:szCs w:val="24"/>
+        </w:rPr>
+      </w:pPr>
+      <w:r>
+        <w:rPr>
+          <w:b/>
           <w:sz w:val="24"/>
           <w:szCs w:val="24"/>
         </w:rPr>
         <w:t>Framtid</w:t>
-      </w:r>
-    </w:p>
-    <w:bookmarkEnd w:id="0"/>
-    <w:p>
-      <w:r>
-        <w:t xml:space="preserve">TT jobbar på ett system med API-nyckel som gör att man kan lägga ytterligare en länk i </w:t>
-      </w:r>
-      <w:proofErr w:type="spellStart"/>
-      <w:r>
-        <w:t>Newspilot</w:t>
-      </w:r>
-      <w:proofErr w:type="spellEnd"/>
-      <w:r>
-        <w:t xml:space="preserve"> som användarna kan klicka på för att få FTP-skickningen gjord utan att visa extra sidor och klicka på fler saker.</w:t>
       </w:r>
     </w:p>
     <w:p>
@@ -1450,9 +2476,9 @@
 <file path=word/numbering.xml><?xml version="1.0" encoding="utf-8"?>
 <w:numbering xmlns:wpc="http://schemas.microsoft.com/office/word/2010/wordprocessingCanvas" xmlns:mc="http://schemas.openxmlformats.org/markup-compatibility/2006" xmlns:o="urn:schemas-microsoft-com:office:office" xmlns:r="http://schemas.openxmlformats.org/officeDocument/2006/relationships" xmlns:m="http://schemas.openxmlformats.org/officeDocument/2006/math" xmlns:v="urn:schemas-microsoft-com:vml" xmlns:wp14="http://schemas.microsoft.com/office/word/2010/wordprocessingDrawing" xmlns:wp="http://schemas.openxmlformats.org/drawingml/2006/wordprocessingDrawing" xmlns:w10="urn:schemas-microsoft-com:office:word" xmlns:w="http://schemas.openxmlformats.org/wordprocessingml/2006/main" xmlns:w14="http://schemas.microsoft.com/office/word/2010/wordml" xmlns:w15="http://schemas.microsoft.com/office/word/2012/wordml" xmlns:wpg="http://schemas.microsoft.com/office/word/2010/wordprocessingGroup" xmlns:wpi="http://schemas.microsoft.com/office/word/2010/wordprocessingInk" xmlns:wne="http://schemas.microsoft.com/office/word/2006/wordml" xmlns:wps="http://schemas.microsoft.com/office/word/2010/wordprocessingShape" mc:Ignorable="w14 w15 wp14">
   <w:abstractNum w:abstractNumId="0">
-    <w:nsid w:val="6C500FEC"/>
+    <w:nsid w:val="606F51A6"/>
     <w:multiLevelType w:val="hybridMultilevel"/>
-    <w:tmpl w:val="26D6284A"/>
+    <w:tmpl w:val="31E69732"/>
     <w:lvl w:ilvl="0" w:tplc="041D0001">
       <w:start w:val="1"/>
       <w:numFmt w:val="bullet"/>
@@ -1562,7 +2588,123 @@
       </w:rPr>
     </w:lvl>
   </w:abstractNum>
+  <w:abstractNum w:abstractNumId="1">
+    <w:nsid w:val="6C500FEC"/>
+    <w:multiLevelType w:val="hybridMultilevel"/>
+    <w:tmpl w:val="26D6284A"/>
+    <w:lvl w:ilvl="0" w:tplc="041D0001">
+      <w:start w:val="1"/>
+      <w:numFmt w:val="bullet"/>
+      <w:lvlText w:val=""/>
+      <w:lvlJc w:val="left"/>
+      <w:pPr>
+        <w:ind w:left="720" w:hanging="360"/>
+      </w:pPr>
+      <w:rPr>
+        <w:rFonts w:ascii="Symbol" w:hAnsi="Symbol" w:hint="default"/>
+      </w:rPr>
+    </w:lvl>
+    <w:lvl w:ilvl="1" w:tplc="041D0003" w:tentative="1">
+      <w:start w:val="1"/>
+      <w:numFmt w:val="bullet"/>
+      <w:lvlText w:val="o"/>
+      <w:lvlJc w:val="left"/>
+      <w:pPr>
+        <w:ind w:left="1440" w:hanging="360"/>
+      </w:pPr>
+      <w:rPr>
+        <w:rFonts w:ascii="Courier New" w:hAnsi="Courier New" w:cs="Courier New" w:hint="default"/>
+      </w:rPr>
+    </w:lvl>
+    <w:lvl w:ilvl="2" w:tplc="041D0005" w:tentative="1">
+      <w:start w:val="1"/>
+      <w:numFmt w:val="bullet"/>
+      <w:lvlText w:val=""/>
+      <w:lvlJc w:val="left"/>
+      <w:pPr>
+        <w:ind w:left="2160" w:hanging="360"/>
+      </w:pPr>
+      <w:rPr>
+        <w:rFonts w:ascii="Wingdings" w:hAnsi="Wingdings" w:hint="default"/>
+      </w:rPr>
+    </w:lvl>
+    <w:lvl w:ilvl="3" w:tplc="041D0001" w:tentative="1">
+      <w:start w:val="1"/>
+      <w:numFmt w:val="bullet"/>
+      <w:lvlText w:val=""/>
+      <w:lvlJc w:val="left"/>
+      <w:pPr>
+        <w:ind w:left="2880" w:hanging="360"/>
+      </w:pPr>
+      <w:rPr>
+        <w:rFonts w:ascii="Symbol" w:hAnsi="Symbol" w:hint="default"/>
+      </w:rPr>
+    </w:lvl>
+    <w:lvl w:ilvl="4" w:tplc="041D0003" w:tentative="1">
+      <w:start w:val="1"/>
+      <w:numFmt w:val="bullet"/>
+      <w:lvlText w:val="o"/>
+      <w:lvlJc w:val="left"/>
+      <w:pPr>
+        <w:ind w:left="3600" w:hanging="360"/>
+      </w:pPr>
+      <w:rPr>
+        <w:rFonts w:ascii="Courier New" w:hAnsi="Courier New" w:cs="Courier New" w:hint="default"/>
+      </w:rPr>
+    </w:lvl>
+    <w:lvl w:ilvl="5" w:tplc="041D0005" w:tentative="1">
+      <w:start w:val="1"/>
+      <w:numFmt w:val="bullet"/>
+      <w:lvlText w:val=""/>
+      <w:lvlJc w:val="left"/>
+      <w:pPr>
+        <w:ind w:left="4320" w:hanging="360"/>
+      </w:pPr>
+      <w:rPr>
+        <w:rFonts w:ascii="Wingdings" w:hAnsi="Wingdings" w:hint="default"/>
+      </w:rPr>
+    </w:lvl>
+    <w:lvl w:ilvl="6" w:tplc="041D0001" w:tentative="1">
+      <w:start w:val="1"/>
+      <w:numFmt w:val="bullet"/>
+      <w:lvlText w:val=""/>
+      <w:lvlJc w:val="left"/>
+      <w:pPr>
+        <w:ind w:left="5040" w:hanging="360"/>
+      </w:pPr>
+      <w:rPr>
+        <w:rFonts w:ascii="Symbol" w:hAnsi="Symbol" w:hint="default"/>
+      </w:rPr>
+    </w:lvl>
+    <w:lvl w:ilvl="7" w:tplc="041D0003" w:tentative="1">
+      <w:start w:val="1"/>
+      <w:numFmt w:val="bullet"/>
+      <w:lvlText w:val="o"/>
+      <w:lvlJc w:val="left"/>
+      <w:pPr>
+        <w:ind w:left="5760" w:hanging="360"/>
+      </w:pPr>
+      <w:rPr>
+        <w:rFonts w:ascii="Courier New" w:hAnsi="Courier New" w:cs="Courier New" w:hint="default"/>
+      </w:rPr>
+    </w:lvl>
+    <w:lvl w:ilvl="8" w:tplc="041D0005" w:tentative="1">
+      <w:start w:val="1"/>
+      <w:numFmt w:val="bullet"/>
+      <w:lvlText w:val=""/>
+      <w:lvlJc w:val="left"/>
+      <w:pPr>
+        <w:ind w:left="6480" w:hanging="360"/>
+      </w:pPr>
+      <w:rPr>
+        <w:rFonts w:ascii="Wingdings" w:hAnsi="Wingdings" w:hint="default"/>
+      </w:rPr>
+    </w:lvl>
+  </w:abstractNum>
   <w:num w:numId="1">
+    <w:abstractNumId w:val="1"/>
+  </w:num>
+  <w:num w:numId="2">
     <w:abstractNumId w:val="0"/>
   </w:num>
 </w:numbering>

</xml_diff>

<commit_message>
Komplettering med ersättning i telegramimporten.
</commit_message>
<xml_diff>
--- a/NP telegramimport av TT-NewsMLG2.docx
+++ b/NP telegramimport av TT-NewsMLG2.docx
@@ -604,12 +604,30 @@
           <w:szCs w:val="24"/>
         </w:rPr>
       </w:pPr>
-      <w:r>
+    </w:p>
+    <w:p>
+      <w:pPr>
         <w:rPr>
           <w:b/>
           <w:sz w:val="24"/>
           <w:szCs w:val="24"/>
         </w:rPr>
+      </w:pPr>
+    </w:p>
+    <w:p>
+      <w:pPr>
+        <w:rPr>
+          <w:b/>
+          <w:sz w:val="24"/>
+          <w:szCs w:val="24"/>
+        </w:rPr>
+      </w:pPr>
+      <w:r>
+        <w:rPr>
+          <w:b/>
+          <w:sz w:val="24"/>
+          <w:szCs w:val="24"/>
+        </w:rPr>
         <w:t>Filter som omvandlar</w:t>
       </w:r>
     </w:p>
@@ -645,759 +663,353 @@
         <w:t>. Det gäller exempelvis artikeltyper och statusvärden.</w:t>
       </w:r>
       <w:r>
-        <w:t xml:space="preserve"> Bifogat är två sådana från TT, dels en som används av nyhetsbyrån för att se den egna utgivningen och dels för Sidverkstan som tar emot nyhetsbyråns produktion som underlag till produktion av färdiga sidor. </w:t>
+        <w:t xml:space="preserve"> Bifogat </w:t>
+      </w:r>
+      <w:r>
+        <w:t xml:space="preserve">är de två </w:t>
+      </w:r>
+      <w:proofErr w:type="spellStart"/>
+      <w:r>
+        <w:t>xslt</w:t>
+      </w:r>
+      <w:proofErr w:type="spellEnd"/>
+      <w:r>
+        <w:t xml:space="preserve"> som TT använder för att återimportera det som ges ut av TT</w:t>
+      </w:r>
+      <w:r>
+        <w:t xml:space="preserve">. </w:t>
       </w:r>
     </w:p>
     <w:p>
       <w:pPr>
         <w:rPr>
           <w:b/>
-        </w:rPr>
-      </w:pPr>
-      <w:r>
+          <w:sz w:val="24"/>
+          <w:szCs w:val="24"/>
+        </w:rPr>
+      </w:pPr>
+    </w:p>
+    <w:p>
+      <w:pPr>
         <w:rPr>
           <w:b/>
-        </w:rPr>
-        <w:t>Länkar</w:t>
-      </w:r>
-      <w:r>
+          <w:sz w:val="24"/>
+          <w:szCs w:val="24"/>
+        </w:rPr>
+      </w:pPr>
+    </w:p>
+    <w:p>
+      <w:pPr>
         <w:rPr>
           <w:b/>
-        </w:rPr>
+          <w:sz w:val="24"/>
+          <w:szCs w:val="24"/>
+        </w:rPr>
+      </w:pPr>
+      <w:r>
+        <w:rPr>
+          <w:b/>
+          <w:sz w:val="24"/>
+          <w:szCs w:val="24"/>
+        </w:rPr>
+        <w:t>Identifiering och ersättning</w:t>
+      </w:r>
+    </w:p>
+    <w:p>
+      <w:r>
+        <w:t>När ett telegram importeras kan man sätta id-fält. Dels &lt;</w:t>
+      </w:r>
+      <w:proofErr w:type="spellStart"/>
+      <w:r>
+        <w:t>external_id</w:t>
+      </w:r>
+      <w:proofErr w:type="spellEnd"/>
+      <w:r>
+        <w:t>&gt; och dels &lt;</w:t>
+      </w:r>
+      <w:proofErr w:type="spellStart"/>
+      <w:r>
+        <w:t>prod_id</w:t>
+      </w:r>
+      <w:proofErr w:type="spellEnd"/>
+      <w:r>
+        <w:t xml:space="preserve">&gt;. Dessa visas som Externt ID och Produkt-ID i telegramlistan i </w:t>
+      </w:r>
+      <w:proofErr w:type="spellStart"/>
+      <w:r>
+        <w:t>Newspilot</w:t>
+      </w:r>
+      <w:proofErr w:type="spellEnd"/>
+      <w:r>
+        <w:t xml:space="preserve">. Men det verkar som importen sätter värdet som kommer i </w:t>
+      </w:r>
+      <w:proofErr w:type="spellStart"/>
+      <w:r>
+        <w:t>prod_id</w:t>
+      </w:r>
+      <w:proofErr w:type="spellEnd"/>
+      <w:r>
+        <w:t xml:space="preserve"> i båda fälten.</w:t>
+      </w:r>
+    </w:p>
+    <w:p>
+      <w:r>
+        <w:t>Tidigare fungerade det inte att importera nya versioner av telegrammen och få de tidigare</w:t>
+      </w:r>
+      <w:r>
+        <w:t>, ersatta</w:t>
+      </w:r>
+      <w:r>
+        <w:t xml:space="preserve"> versionerna</w:t>
+      </w:r>
+      <w:r>
+        <w:t>, markerade. Men från version 4.7.4 fungerar det här.</w:t>
+      </w:r>
+    </w:p>
+    <w:p>
+      <w:r>
+        <w:t xml:space="preserve">För att ersätta en tidigare version behöver man då det värde som finns i </w:t>
+      </w:r>
+      <w:proofErr w:type="spellStart"/>
+      <w:r>
+        <w:t>external_id</w:t>
+      </w:r>
+      <w:proofErr w:type="spellEnd"/>
+      <w:r>
+        <w:t xml:space="preserve">-fältet. Men eftersom importen sätter det man anger i </w:t>
+      </w:r>
+      <w:proofErr w:type="spellStart"/>
+      <w:r>
+        <w:t>prod_id</w:t>
+      </w:r>
+      <w:proofErr w:type="spellEnd"/>
+      <w:r>
+        <w:t xml:space="preserve"> även i </w:t>
+      </w:r>
+      <w:proofErr w:type="spellStart"/>
+      <w:r>
+        <w:t>external_id</w:t>
+      </w:r>
+      <w:proofErr w:type="spellEnd"/>
+      <w:r>
+        <w:t xml:space="preserve"> så är det </w:t>
+      </w:r>
+      <w:proofErr w:type="spellStart"/>
+      <w:r>
+        <w:t>det</w:t>
+      </w:r>
+      <w:proofErr w:type="spellEnd"/>
+      <w:r>
+        <w:t xml:space="preserve"> värdet som ska användas. Dessutom behöver man det </w:t>
+      </w:r>
+      <w:proofErr w:type="spellStart"/>
+      <w:r>
+        <w:t>id-nummer</w:t>
+      </w:r>
+      <w:proofErr w:type="spellEnd"/>
+      <w:r>
+        <w:t xml:space="preserve"> som ens egen </w:t>
+      </w:r>
+      <w:proofErr w:type="spellStart"/>
+      <w:r>
+        <w:t>Newspilot</w:t>
+      </w:r>
+      <w:proofErr w:type="spellEnd"/>
+      <w:r>
+        <w:t xml:space="preserve"> satt på det externa system som står för denna import. För TT:s del är det </w:t>
+      </w:r>
+      <w:proofErr w:type="spellStart"/>
+      <w:r>
+        <w:t>id-numret</w:t>
+      </w:r>
+      <w:proofErr w:type="spellEnd"/>
+      <w:r>
+        <w:t xml:space="preserve"> 41.</w:t>
+      </w:r>
+      <w:r>
         <w:t xml:space="preserve"> </w:t>
       </w:r>
       <w:r>
-        <w:rPr>
-          <w:rFonts w:cs="Times New Roman"/>
-          <w:b/>
+        <w:t>Så en ersättning kan då se ut så här:</w:t>
+      </w:r>
+    </w:p>
+    <w:p>
+      <w:pPr>
+        <w:spacing w:after="240"/>
+        <w:rPr>
+          <w:rStyle w:val="diffcontext"/>
+          <w:rFonts w:ascii="Arial" w:hAnsi="Arial" w:cs="Arial"/>
+          <w:position w:val="3"/>
+          <w:sz w:val="21"/>
+          <w:szCs w:val="21"/>
+        </w:rPr>
+      </w:pPr>
+      <w:r>
+        <w:rPr>
+          <w:rFonts w:ascii="Times New Roman" w:hAnsi="Times New Roman"/>
           <w:color w:val="000000"/>
           <w:sz w:val="24"/>
           <w:szCs w:val="24"/>
         </w:rPr>
-        <w:t>i</w:t>
-      </w:r>
-      <w:r>
-        <w:rPr>
-          <w:rFonts w:cs="Times New Roman"/>
-          <w:b/>
+        <w:t xml:space="preserve">   </w:t>
+      </w:r>
+      <w:r>
+        <w:rPr>
+          <w:rFonts w:ascii="Times New Roman" w:hAnsi="Times New Roman"/>
+          <w:color w:val="000096"/>
+          <w:sz w:val="24"/>
+          <w:szCs w:val="24"/>
+        </w:rPr>
+        <w:t>&lt;ref&gt;</w:t>
+      </w:r>
+      <w:r>
+        <w:rPr>
+          <w:rFonts w:ascii="Times New Roman" w:hAnsi="Times New Roman"/>
           <w:color w:val="000000"/>
           <w:sz w:val="24"/>
           <w:szCs w:val="24"/>
         </w:rPr>
-        <w:t xml:space="preserve"> </w:t>
-      </w:r>
-      <w:proofErr w:type="spellStart"/>
-      <w:r>
-        <w:rPr>
-          <w:rFonts w:cs="Times New Roman"/>
-          <w:b/>
+        <w:br/>
+        <w:t xml:space="preserve">      </w:t>
+      </w:r>
+      <w:r>
+        <w:rPr>
+          <w:rFonts w:ascii="Times New Roman" w:hAnsi="Times New Roman"/>
+          <w:color w:val="000096"/>
+          <w:sz w:val="24"/>
+          <w:szCs w:val="24"/>
+        </w:rPr>
+        <w:t>&lt;</w:t>
+      </w:r>
+      <w:proofErr w:type="spellStart"/>
+      <w:r>
+        <w:rPr>
+          <w:rFonts w:ascii="Times New Roman" w:hAnsi="Times New Roman"/>
+          <w:color w:val="000096"/>
+          <w:sz w:val="24"/>
+          <w:szCs w:val="24"/>
+        </w:rPr>
+        <w:t>external_system_id</w:t>
+      </w:r>
+      <w:proofErr w:type="spellEnd"/>
+      <w:r>
+        <w:rPr>
+          <w:rFonts w:ascii="Times New Roman" w:hAnsi="Times New Roman"/>
+          <w:color w:val="000096"/>
+          <w:sz w:val="24"/>
+          <w:szCs w:val="24"/>
+        </w:rPr>
+        <w:t>&gt;</w:t>
+      </w:r>
+      <w:r>
+        <w:rPr>
+          <w:rFonts w:ascii="Times New Roman" w:hAnsi="Times New Roman"/>
           <w:color w:val="000000"/>
           <w:sz w:val="24"/>
           <w:szCs w:val="24"/>
         </w:rPr>
+        <w:t>41</w:t>
+      </w:r>
+      <w:r>
+        <w:rPr>
+          <w:rFonts w:ascii="Times New Roman" w:hAnsi="Times New Roman"/>
+          <w:color w:val="000096"/>
+          <w:sz w:val="24"/>
+          <w:szCs w:val="24"/>
+        </w:rPr>
+        <w:t>&lt;/</w:t>
+      </w:r>
+      <w:proofErr w:type="spellStart"/>
+      <w:r>
+        <w:rPr>
+          <w:rFonts w:ascii="Times New Roman" w:hAnsi="Times New Roman"/>
+          <w:color w:val="000096"/>
+          <w:sz w:val="24"/>
+          <w:szCs w:val="24"/>
+        </w:rPr>
+        <w:t>external_system_id</w:t>
+      </w:r>
+      <w:proofErr w:type="spellEnd"/>
+      <w:r>
+        <w:rPr>
+          <w:rFonts w:ascii="Times New Roman" w:hAnsi="Times New Roman"/>
+          <w:color w:val="000096"/>
+          <w:sz w:val="24"/>
+          <w:szCs w:val="24"/>
+        </w:rPr>
+        <w:t>&gt;</w:t>
+      </w:r>
+      <w:r>
+        <w:rPr>
+          <w:rFonts w:ascii="Times New Roman" w:hAnsi="Times New Roman"/>
+          <w:color w:val="000000"/>
+          <w:sz w:val="24"/>
+          <w:szCs w:val="24"/>
+        </w:rPr>
+        <w:br/>
+        <w:t xml:space="preserve">      </w:t>
+      </w:r>
+      <w:r>
+        <w:rPr>
+          <w:rFonts w:ascii="Times New Roman" w:hAnsi="Times New Roman"/>
+          <w:color w:val="000096"/>
+          <w:sz w:val="24"/>
+          <w:szCs w:val="24"/>
+        </w:rPr>
+        <w:t>&lt;external_id&gt;</w:t>
+      </w:r>
+      <w:hyperlink r:id="rId6" w:history="1">
+        <w:r>
+          <w:rPr>
+            <w:rStyle w:val="Hyperlnk"/>
+            <w:rFonts w:ascii="Times New Roman" w:hAnsi="Times New Roman"/>
+            <w:sz w:val="24"/>
+            <w:szCs w:val="24"/>
+          </w:rPr>
+          <w:t>http://tt.se/media/text/151204-weilanddod-194798&lt;/external_id</w:t>
+        </w:r>
+      </w:hyperlink>
+      <w:r>
+        <w:rPr>
+          <w:rFonts w:ascii="Times New Roman" w:hAnsi="Times New Roman"/>
+          <w:color w:val="000096"/>
+          <w:sz w:val="24"/>
+          <w:szCs w:val="24"/>
+        </w:rPr>
+        <w:t>&gt;</w:t>
+      </w:r>
+      <w:r>
+        <w:rPr>
+          <w:rFonts w:ascii="Times New Roman" w:hAnsi="Times New Roman"/>
+          <w:color w:val="000000"/>
+          <w:sz w:val="24"/>
+          <w:szCs w:val="24"/>
+        </w:rPr>
+        <w:br/>
+        <w:t xml:space="preserve">   </w:t>
+      </w:r>
+      <w:r>
+        <w:rPr>
+          <w:rFonts w:ascii="Times New Roman" w:hAnsi="Times New Roman"/>
+          <w:color w:val="000096"/>
+          <w:sz w:val="24"/>
+          <w:szCs w:val="24"/>
+        </w:rPr>
+        <w:t>&lt;/ref&gt;</w:t>
+      </w:r>
+    </w:p>
+    <w:p>
+      <w:r>
+        <w:lastRenderedPageBreak/>
+        <w:t xml:space="preserve">I </w:t>
+      </w:r>
+      <w:proofErr w:type="spellStart"/>
+      <w:r>
         <w:t>Newspilot</w:t>
       </w:r>
       <w:proofErr w:type="spellEnd"/>
-    </w:p>
-    <w:p>
-      <w:r>
-        <w:t xml:space="preserve">Under länkar skapas </w:t>
-      </w:r>
-      <w:r>
-        <w:t>en länk</w:t>
-      </w:r>
-      <w:r>
-        <w:t xml:space="preserve"> till nyheten på TT:s kundwebb</w:t>
-      </w:r>
-      <w:r>
-        <w:t>:</w:t>
-      </w:r>
-    </w:p>
-    <w:p>
-      <w:pPr>
-        <w:rPr>
-          <w:rFonts w:ascii="Times New Roman" w:hAnsi="Times New Roman" w:cs="Times New Roman"/>
-          <w:color w:val="006400"/>
-          <w:sz w:val="24"/>
-          <w:szCs w:val="24"/>
-          <w:lang w:val="en-US"/>
-        </w:rPr>
-      </w:pPr>
-      <w:r>
-        <w:rPr>
-          <w:rFonts w:ascii="Times New Roman" w:hAnsi="Times New Roman" w:cs="Times New Roman"/>
-          <w:color w:val="000096"/>
-          <w:sz w:val="24"/>
-          <w:szCs w:val="24"/>
-          <w:lang w:val="en-US"/>
-        </w:rPr>
-        <w:t>&lt;</w:t>
-      </w:r>
-      <w:proofErr w:type="gramStart"/>
-      <w:r>
-        <w:rPr>
-          <w:rFonts w:ascii="Times New Roman" w:hAnsi="Times New Roman" w:cs="Times New Roman"/>
-          <w:color w:val="000096"/>
-          <w:sz w:val="24"/>
-          <w:szCs w:val="24"/>
-          <w:lang w:val="en-US"/>
-        </w:rPr>
-        <w:t>link</w:t>
-      </w:r>
-      <w:proofErr w:type="gramEnd"/>
-      <w:r>
-        <w:rPr>
-          <w:rFonts w:ascii="Times New Roman" w:hAnsi="Times New Roman" w:cs="Times New Roman"/>
-          <w:color w:val="000096"/>
-          <w:sz w:val="24"/>
-          <w:szCs w:val="24"/>
-          <w:lang w:val="en-US"/>
-        </w:rPr>
-        <w:t>&gt;&lt;a&gt;</w:t>
-      </w:r>
-      <w:r>
-        <w:rPr>
-          <w:rFonts w:ascii="Times New Roman" w:hAnsi="Times New Roman" w:cs="Times New Roman"/>
-          <w:color w:val="005AB4"/>
-          <w:sz w:val="24"/>
-          <w:szCs w:val="24"/>
-          <w:lang w:val="en-US"/>
-        </w:rPr>
-        <w:t>&lt;</w:t>
-      </w:r>
-      <w:proofErr w:type="spellStart"/>
-      <w:r>
-        <w:rPr>
-          <w:rFonts w:ascii="Times New Roman" w:hAnsi="Times New Roman" w:cs="Times New Roman"/>
-          <w:color w:val="005AB4"/>
-          <w:sz w:val="24"/>
-          <w:szCs w:val="24"/>
-          <w:lang w:val="en-US"/>
-        </w:rPr>
-        <w:t>xsl:attribute</w:t>
-      </w:r>
-      <w:proofErr w:type="spellEnd"/>
-      <w:r>
-        <w:rPr>
-          <w:rFonts w:ascii="Times New Roman" w:hAnsi="Times New Roman" w:cs="Times New Roman"/>
-          <w:color w:val="F5844C"/>
-          <w:sz w:val="24"/>
-          <w:szCs w:val="24"/>
-          <w:lang w:val="en-US"/>
-        </w:rPr>
-        <w:t xml:space="preserve"> name</w:t>
-      </w:r>
-      <w:r>
-        <w:rPr>
-          <w:rFonts w:ascii="Times New Roman" w:hAnsi="Times New Roman" w:cs="Times New Roman"/>
-          <w:color w:val="FF8040"/>
-          <w:sz w:val="24"/>
-          <w:szCs w:val="24"/>
-          <w:lang w:val="en-US"/>
-        </w:rPr>
-        <w:t>=</w:t>
-      </w:r>
-      <w:r>
-        <w:rPr>
-          <w:rFonts w:ascii="Times New Roman" w:hAnsi="Times New Roman" w:cs="Times New Roman"/>
-          <w:color w:val="993300"/>
-          <w:sz w:val="24"/>
-          <w:szCs w:val="24"/>
-          <w:lang w:val="en-US"/>
-        </w:rPr>
-        <w:t>"</w:t>
-      </w:r>
-      <w:proofErr w:type="spellStart"/>
-      <w:r>
-        <w:rPr>
-          <w:rFonts w:ascii="Times New Roman" w:hAnsi="Times New Roman" w:cs="Times New Roman"/>
-          <w:color w:val="993300"/>
-          <w:sz w:val="24"/>
-          <w:szCs w:val="24"/>
-          <w:lang w:val="en-US"/>
-        </w:rPr>
-        <w:t>href</w:t>
-      </w:r>
-      <w:proofErr w:type="spellEnd"/>
-      <w:r>
-        <w:rPr>
-          <w:rFonts w:ascii="Times New Roman" w:hAnsi="Times New Roman" w:cs="Times New Roman"/>
-          <w:color w:val="993300"/>
-          <w:sz w:val="24"/>
-          <w:szCs w:val="24"/>
-          <w:lang w:val="en-US"/>
-        </w:rPr>
-        <w:t>"</w:t>
-      </w:r>
-      <w:r>
-        <w:rPr>
-          <w:rFonts w:ascii="Times New Roman" w:hAnsi="Times New Roman" w:cs="Times New Roman"/>
-          <w:color w:val="000096"/>
-          <w:sz w:val="24"/>
-          <w:szCs w:val="24"/>
-          <w:lang w:val="en-US"/>
-        </w:rPr>
-        <w:t>&gt;</w:t>
-      </w:r>
-      <w:r>
-        <w:rPr>
-          <w:rFonts w:ascii="Times New Roman" w:hAnsi="Times New Roman" w:cs="Times New Roman"/>
-          <w:color w:val="005AB4"/>
-          <w:sz w:val="24"/>
-          <w:szCs w:val="24"/>
-          <w:lang w:val="en-US"/>
-        </w:rPr>
-        <w:t>&lt;</w:t>
-      </w:r>
-      <w:proofErr w:type="spellStart"/>
-      <w:r>
-        <w:rPr>
-          <w:rFonts w:ascii="Times New Roman" w:hAnsi="Times New Roman" w:cs="Times New Roman"/>
-          <w:color w:val="005AB4"/>
-          <w:sz w:val="24"/>
-          <w:szCs w:val="24"/>
-          <w:lang w:val="en-US"/>
-        </w:rPr>
-        <w:t>xsl:value-of</w:t>
-      </w:r>
-      <w:proofErr w:type="spellEnd"/>
-      <w:r>
-        <w:rPr>
-          <w:rFonts w:ascii="Times New Roman" w:hAnsi="Times New Roman" w:cs="Times New Roman"/>
-          <w:color w:val="F5844C"/>
-          <w:sz w:val="24"/>
-          <w:szCs w:val="24"/>
-          <w:lang w:val="en-US"/>
-        </w:rPr>
-        <w:t xml:space="preserve"> select</w:t>
-      </w:r>
-      <w:r>
-        <w:rPr>
-          <w:rFonts w:ascii="Times New Roman" w:hAnsi="Times New Roman" w:cs="Times New Roman"/>
-          <w:color w:val="FF8040"/>
-          <w:sz w:val="24"/>
-          <w:szCs w:val="24"/>
-          <w:lang w:val="en-US"/>
-        </w:rPr>
-        <w:t>=</w:t>
-      </w:r>
-      <w:r>
-        <w:rPr>
-          <w:rFonts w:ascii="Times New Roman" w:hAnsi="Times New Roman" w:cs="Times New Roman"/>
-          <w:color w:val="993300"/>
-          <w:sz w:val="24"/>
-          <w:szCs w:val="24"/>
-          <w:lang w:val="en-US"/>
-        </w:rPr>
-        <w:t>"</w:t>
-      </w:r>
-      <w:proofErr w:type="spellStart"/>
-      <w:r>
-        <w:rPr>
-          <w:rFonts w:ascii="Times New Roman" w:hAnsi="Times New Roman" w:cs="Times New Roman"/>
-          <w:color w:val="993300"/>
-          <w:sz w:val="24"/>
-          <w:szCs w:val="24"/>
-          <w:lang w:val="en-US"/>
-        </w:rPr>
-        <w:t>newsMessage</w:t>
-      </w:r>
-      <w:proofErr w:type="spellEnd"/>
-      <w:r>
-        <w:rPr>
-          <w:rFonts w:ascii="Times New Roman" w:hAnsi="Times New Roman" w:cs="Times New Roman"/>
-          <w:color w:val="993300"/>
-          <w:sz w:val="24"/>
-          <w:szCs w:val="24"/>
-          <w:lang w:val="en-US"/>
-        </w:rPr>
-        <w:t>/</w:t>
-      </w:r>
-      <w:proofErr w:type="spellStart"/>
-      <w:r>
-        <w:rPr>
-          <w:rFonts w:ascii="Times New Roman" w:hAnsi="Times New Roman" w:cs="Times New Roman"/>
-          <w:color w:val="993300"/>
-          <w:sz w:val="24"/>
-          <w:szCs w:val="24"/>
-          <w:lang w:val="en-US"/>
-        </w:rPr>
-        <w:t>itemSet</w:t>
-      </w:r>
-      <w:proofErr w:type="spellEnd"/>
-      <w:r>
-        <w:rPr>
-          <w:rFonts w:ascii="Times New Roman" w:hAnsi="Times New Roman" w:cs="Times New Roman"/>
-          <w:color w:val="993300"/>
-          <w:sz w:val="24"/>
-          <w:szCs w:val="24"/>
-          <w:lang w:val="en-US"/>
-        </w:rPr>
-        <w:t>/</w:t>
-      </w:r>
-      <w:proofErr w:type="spellStart"/>
-      <w:r>
-        <w:rPr>
-          <w:rFonts w:ascii="Times New Roman" w:hAnsi="Times New Roman" w:cs="Times New Roman"/>
-          <w:color w:val="993300"/>
-          <w:sz w:val="24"/>
-          <w:szCs w:val="24"/>
-          <w:lang w:val="en-US"/>
-        </w:rPr>
-        <w:t>newsItem</w:t>
-      </w:r>
-      <w:proofErr w:type="spellEnd"/>
-      <w:r>
-        <w:rPr>
-          <w:rFonts w:ascii="Times New Roman" w:hAnsi="Times New Roman" w:cs="Times New Roman"/>
-          <w:color w:val="993300"/>
-          <w:sz w:val="24"/>
-          <w:szCs w:val="24"/>
-          <w:lang w:val="en-US"/>
-        </w:rPr>
-        <w:t>[@</w:t>
-      </w:r>
-      <w:proofErr w:type="spellStart"/>
-      <w:r>
-        <w:rPr>
-          <w:rFonts w:ascii="Times New Roman" w:hAnsi="Times New Roman" w:cs="Times New Roman"/>
-          <w:color w:val="993300"/>
-          <w:sz w:val="24"/>
-          <w:szCs w:val="24"/>
-          <w:lang w:val="en-US"/>
-        </w:rPr>
-        <w:t>guid</w:t>
-      </w:r>
-      <w:proofErr w:type="spellEnd"/>
-      <w:r>
-        <w:rPr>
-          <w:rFonts w:ascii="Times New Roman" w:hAnsi="Times New Roman" w:cs="Times New Roman"/>
-          <w:color w:val="993300"/>
-          <w:sz w:val="24"/>
-          <w:szCs w:val="24"/>
-          <w:lang w:val="en-US"/>
-        </w:rPr>
-        <w:t xml:space="preserve"> = $</w:t>
-      </w:r>
-      <w:proofErr w:type="spellStart"/>
-      <w:r>
-        <w:rPr>
-          <w:rFonts w:ascii="Times New Roman" w:hAnsi="Times New Roman" w:cs="Times New Roman"/>
-          <w:color w:val="993300"/>
-          <w:sz w:val="24"/>
-          <w:szCs w:val="24"/>
-          <w:lang w:val="en-US"/>
-        </w:rPr>
-        <w:t>mainuri</w:t>
-      </w:r>
-      <w:proofErr w:type="spellEnd"/>
-      <w:r>
-        <w:rPr>
-          <w:rFonts w:ascii="Times New Roman" w:hAnsi="Times New Roman" w:cs="Times New Roman"/>
-          <w:color w:val="993300"/>
-          <w:sz w:val="24"/>
-          <w:szCs w:val="24"/>
-          <w:lang w:val="en-US"/>
-        </w:rPr>
-        <w:t>]/@</w:t>
-      </w:r>
-      <w:proofErr w:type="spellStart"/>
-      <w:r>
-        <w:rPr>
-          <w:rFonts w:ascii="Times New Roman" w:hAnsi="Times New Roman" w:cs="Times New Roman"/>
-          <w:color w:val="993300"/>
-          <w:sz w:val="24"/>
-          <w:szCs w:val="24"/>
-          <w:lang w:val="en-US"/>
-        </w:rPr>
-        <w:t>guid</w:t>
-      </w:r>
-      <w:proofErr w:type="spellEnd"/>
-      <w:r>
-        <w:rPr>
-          <w:rFonts w:ascii="Times New Roman" w:hAnsi="Times New Roman" w:cs="Times New Roman"/>
-          <w:color w:val="993300"/>
-          <w:sz w:val="24"/>
-          <w:szCs w:val="24"/>
-          <w:lang w:val="en-US"/>
-        </w:rPr>
-        <w:t>"</w:t>
-      </w:r>
-      <w:r>
-        <w:rPr>
-          <w:rFonts w:ascii="Times New Roman" w:hAnsi="Times New Roman" w:cs="Times New Roman"/>
-          <w:color w:val="000096"/>
-          <w:sz w:val="24"/>
-          <w:szCs w:val="24"/>
-          <w:lang w:val="en-US"/>
-        </w:rPr>
-        <w:t>/&gt;</w:t>
-      </w:r>
-      <w:r>
-        <w:rPr>
-          <w:rFonts w:ascii="Times New Roman" w:hAnsi="Times New Roman" w:cs="Times New Roman"/>
-          <w:color w:val="005AB4"/>
-          <w:sz w:val="24"/>
-          <w:szCs w:val="24"/>
-          <w:lang w:val="en-US"/>
-        </w:rPr>
-        <w:t>&lt;/</w:t>
-      </w:r>
-      <w:proofErr w:type="spellStart"/>
-      <w:r>
-        <w:rPr>
-          <w:rFonts w:ascii="Times New Roman" w:hAnsi="Times New Roman" w:cs="Times New Roman"/>
-          <w:color w:val="005AB4"/>
-          <w:sz w:val="24"/>
-          <w:szCs w:val="24"/>
-          <w:lang w:val="en-US"/>
-        </w:rPr>
-        <w:t>xsl:attribute</w:t>
-      </w:r>
-      <w:proofErr w:type="spellEnd"/>
-      <w:r>
-        <w:rPr>
-          <w:rFonts w:ascii="Times New Roman" w:hAnsi="Times New Roman" w:cs="Times New Roman"/>
-          <w:color w:val="005AB4"/>
-          <w:sz w:val="24"/>
-          <w:szCs w:val="24"/>
-          <w:lang w:val="en-US"/>
-        </w:rPr>
-        <w:t>&gt;</w:t>
-      </w:r>
-      <w:r>
-        <w:rPr>
-          <w:rFonts w:ascii="Times New Roman" w:hAnsi="Times New Roman" w:cs="Times New Roman"/>
-          <w:color w:val="000000"/>
-          <w:sz w:val="24"/>
-          <w:szCs w:val="24"/>
-          <w:lang w:val="en-US"/>
-        </w:rPr>
-        <w:t xml:space="preserve">TT:s </w:t>
-      </w:r>
-      <w:proofErr w:type="spellStart"/>
-      <w:r>
-        <w:rPr>
-          <w:rFonts w:ascii="Times New Roman" w:hAnsi="Times New Roman" w:cs="Times New Roman"/>
-          <w:color w:val="000000"/>
-          <w:sz w:val="24"/>
-          <w:szCs w:val="24"/>
-          <w:lang w:val="en-US"/>
-        </w:rPr>
-        <w:t>kundwebb</w:t>
-      </w:r>
-      <w:proofErr w:type="spellEnd"/>
-      <w:r>
-        <w:rPr>
-          <w:rFonts w:ascii="Times New Roman" w:hAnsi="Times New Roman" w:cs="Times New Roman"/>
-          <w:color w:val="000096"/>
-          <w:sz w:val="24"/>
-          <w:szCs w:val="24"/>
-          <w:lang w:val="en-US"/>
-        </w:rPr>
-        <w:t>&lt;/a&gt;&lt;/link&gt;</w:t>
-      </w:r>
-    </w:p>
-    <w:p>
-      <w:pPr>
-        <w:rPr>
-          <w:rFonts w:ascii="Times New Roman" w:hAnsi="Times New Roman" w:cs="Times New Roman"/>
-          <w:color w:val="006400"/>
-          <w:sz w:val="24"/>
-          <w:szCs w:val="24"/>
-        </w:rPr>
-      </w:pPr>
-      <w:r>
-        <w:t>Genom att dubbelklicka på den</w:t>
-      </w:r>
-      <w:r>
-        <w:t xml:space="preserve"> länken</w:t>
-      </w:r>
-      <w:r>
-        <w:t xml:space="preserve"> i </w:t>
-      </w:r>
-      <w:proofErr w:type="spellStart"/>
-      <w:r>
-        <w:t>Newspilot</w:t>
-      </w:r>
-      <w:proofErr w:type="spellEnd"/>
-      <w:r>
-        <w:t xml:space="preserve"> öppnas en webbläsare </w:t>
-      </w:r>
-      <w:r>
-        <w:t>där</w:t>
-      </w:r>
-      <w:r>
-        <w:t xml:space="preserve"> artikel, bilder osv</w:t>
-      </w:r>
-      <w:r>
-        <w:t xml:space="preserve"> visas</w:t>
-      </w:r>
-      <w:r>
-        <w:t>.</w:t>
-      </w:r>
-      <w:r>
-        <w:t xml:space="preserve"> Bland övriga funktioner finns en knapp för att hämta nyheten. Beroende på hur det är inställt för den enskilda kunden triggar den en leverans via ftp av nyhet och bilder. Den går då till det </w:t>
-      </w:r>
-      <w:proofErr w:type="spellStart"/>
-      <w:r>
-        <w:t>ftp-konto</w:t>
-      </w:r>
-      <w:proofErr w:type="spellEnd"/>
-      <w:r>
-        <w:t xml:space="preserve"> som är kopplad till inloggningen. Eller så skapas en </w:t>
-      </w:r>
-      <w:proofErr w:type="spellStart"/>
-      <w:r>
-        <w:t>zip-fil</w:t>
-      </w:r>
-      <w:proofErr w:type="spellEnd"/>
-      <w:r>
-        <w:t xml:space="preserve"> med nyhet och bilder som man får spara ner på sin dator.</w:t>
-      </w:r>
-    </w:p>
-    <w:p>
-      <w:proofErr w:type="spellStart"/>
-      <w:r>
-        <w:t>Newspilot</w:t>
-      </w:r>
-      <w:proofErr w:type="spellEnd"/>
-      <w:r>
-        <w:t xml:space="preserve"> kan importera saker antingen som telegram eller som artiklar. Men när det väl är importerat som telegram är det rätt mycket handarbete för att göra en artikel av texten. Tanken med </w:t>
-      </w:r>
-      <w:r>
-        <w:t>den h</w:t>
-      </w:r>
-      <w:r>
-        <w:t>är lösningen är att skapa ett sä</w:t>
-      </w:r>
-      <w:r>
-        <w:t xml:space="preserve">tt att utnyttja telegram-funktionaliteten i </w:t>
-      </w:r>
-      <w:proofErr w:type="spellStart"/>
-      <w:r>
-        <w:t>Newspilot</w:t>
-      </w:r>
-      <w:proofErr w:type="spellEnd"/>
-      <w:r>
-        <w:t>, men ha en kompletterande metod för att få in den artikeln</w:t>
-      </w:r>
-      <w:r>
-        <w:t xml:space="preserve"> på optimalt sätt</w:t>
-      </w:r>
-      <w:r>
-        <w:t xml:space="preserve">. Hos kunden importeras den </w:t>
-      </w:r>
-      <w:r>
-        <w:t>nya leveransen</w:t>
-      </w:r>
-      <w:r>
-        <w:t xml:space="preserve"> som en artikel istället </w:t>
-      </w:r>
-      <w:r>
-        <w:t xml:space="preserve">för </w:t>
-      </w:r>
-      <w:r>
-        <w:t>som</w:t>
-      </w:r>
-      <w:r>
-        <w:t xml:space="preserve"> ett telegram. Se mer i dokumentationen kring den hanteringen.</w:t>
-      </w:r>
-    </w:p>
-    <w:p>
-      <w:pPr>
-        <w:rPr>
-          <w:color w:val="00B050"/>
-        </w:rPr>
-      </w:pPr>
-      <w:r>
-        <w:rPr>
-          <w:b/>
-          <w:color w:val="00B050"/>
-        </w:rPr>
-        <w:t>Inställning i webbläsaren</w:t>
-      </w:r>
-    </w:p>
-    <w:p>
-      <w:pPr>
-        <w:pStyle w:val="Liststycke"/>
-        <w:numPr>
-          <w:ilvl w:val="0"/>
-          <w:numId w:val="1"/>
-        </w:numPr>
-        <w:rPr>
-          <w:color w:val="00B050"/>
-        </w:rPr>
-      </w:pPr>
-      <w:r>
-        <w:rPr>
-          <w:color w:val="00B050"/>
-        </w:rPr>
-        <w:t xml:space="preserve">Gå till beta.tt.se (i framtiden: tt.se). </w:t>
-      </w:r>
-    </w:p>
-    <w:p>
-      <w:pPr>
-        <w:pStyle w:val="Liststycke"/>
-        <w:numPr>
-          <w:ilvl w:val="0"/>
-          <w:numId w:val="1"/>
-        </w:numPr>
-        <w:rPr>
-          <w:color w:val="00B050"/>
-        </w:rPr>
-      </w:pPr>
-      <w:r>
-        <w:rPr>
-          <w:color w:val="00B050"/>
-        </w:rPr>
-        <w:t>Logga in som ni brukar, eller med ny inloggning som ni fått av TT.</w:t>
-      </w:r>
-    </w:p>
-    <w:p>
-      <w:pPr>
-        <w:pStyle w:val="Liststycke"/>
-        <w:numPr>
-          <w:ilvl w:val="0"/>
-          <w:numId w:val="1"/>
-        </w:numPr>
-        <w:rPr>
-          <w:color w:val="00B050"/>
-        </w:rPr>
-      </w:pPr>
-      <w:r>
-        <w:rPr>
-          <w:color w:val="00B050"/>
-        </w:rPr>
-        <w:t>Klicka MINA SIDOR vid person-ikonen uppe till höger.</w:t>
-      </w:r>
-    </w:p>
-    <w:p>
-      <w:pPr>
-        <w:pStyle w:val="Liststycke"/>
-        <w:numPr>
-          <w:ilvl w:val="0"/>
-          <w:numId w:val="1"/>
-        </w:numPr>
-        <w:rPr>
-          <w:color w:val="00B050"/>
-        </w:rPr>
-      </w:pPr>
-      <w:r>
-        <w:rPr>
-          <w:color w:val="00B050"/>
-        </w:rPr>
-        <w:lastRenderedPageBreak/>
-        <w:t xml:space="preserve">Gå in på </w:t>
-      </w:r>
-      <w:r>
-        <w:rPr>
-          <w:color w:val="00B050"/>
-        </w:rPr>
-        <w:t>Leveranser</w:t>
-      </w:r>
-      <w:r>
-        <w:rPr>
-          <w:color w:val="833C0B" w:themeColor="accent2" w:themeShade="80"/>
-        </w:rPr>
-        <w:t xml:space="preserve"> (eller Hämtningar eller Ladda ner till… - vi vill nog ändra beteckning i menyn)</w:t>
-      </w:r>
-      <w:r>
-        <w:rPr>
-          <w:color w:val="00B050"/>
-        </w:rPr>
-        <w:t xml:space="preserve"> </w:t>
-      </w:r>
-      <w:r>
-        <w:rPr>
-          <w:color w:val="00B050"/>
-        </w:rPr>
-        <w:t>och välj för Nyheter (och kanske Feature) den ftp-destination dit de hämtade artiklarna och deras bilder ska komma.</w:t>
-      </w:r>
-    </w:p>
-    <w:p>
-      <w:pPr>
-        <w:rPr>
-          <w:color w:val="00B050"/>
-        </w:rPr>
-      </w:pPr>
-      <w:r>
-        <w:rPr>
-          <w:color w:val="00B050"/>
-        </w:rPr>
-        <w:t>Klart! Alla nyhetsartiklar (och feature) som denna användare hämtar, skickas till den valda destinationen från och med nu.</w:t>
-      </w:r>
-    </w:p>
-    <w:p>
-      <w:r>
-        <w:t>Man kan också skapa en länk för att trigga den här leveransen direkt. För att göra det behövs följande information:</w:t>
-      </w:r>
-    </w:p>
-    <w:p>
-      <w:pPr>
-        <w:pStyle w:val="Liststycke"/>
-        <w:numPr>
-          <w:ilvl w:val="0"/>
-          <w:numId w:val="2"/>
-        </w:numPr>
-      </w:pPr>
-      <w:r>
-        <w:t>Användarid.</w:t>
-      </w:r>
-    </w:p>
-    <w:p>
-      <w:pPr>
-        <w:pStyle w:val="Liststycke"/>
-        <w:numPr>
-          <w:ilvl w:val="0"/>
-          <w:numId w:val="2"/>
-        </w:numPr>
-      </w:pPr>
-      <w:r>
-        <w:t>Leveranskanal.</w:t>
-      </w:r>
-    </w:p>
-    <w:p>
-      <w:pPr>
-        <w:pStyle w:val="Liststycke"/>
-        <w:numPr>
-          <w:ilvl w:val="0"/>
-          <w:numId w:val="2"/>
-        </w:numPr>
-      </w:pPr>
-      <w:r>
-        <w:t>Avtals-id.</w:t>
-      </w:r>
-    </w:p>
-    <w:p>
-      <w:pPr>
-        <w:pStyle w:val="Liststycke"/>
-        <w:numPr>
-          <w:ilvl w:val="0"/>
-          <w:numId w:val="2"/>
-        </w:numPr>
-      </w:pPr>
-      <w:r>
-        <w:t>API-nyckel.</w:t>
-      </w:r>
-    </w:p>
-    <w:p>
-      <w:proofErr w:type="spellStart"/>
-      <w:r>
-        <w:rPr>
-          <w:b/>
-        </w:rPr>
-        <w:t>Användarid</w:t>
-      </w:r>
-      <w:proofErr w:type="spellEnd"/>
-      <w:r>
-        <w:t xml:space="preserve"> är det användarnamn som är kopplat till den leveranskanal som ska användas. Användaren måste vara huvudanvändare om det är en kund med flera användare. Att det är en huvudanvändare ser man på att det finns en menyrad för att hantera API-ny</w:t>
-      </w:r>
-      <w:r>
-        <w:t>c</w:t>
-      </w:r>
-      <w:r>
-        <w:t>klar när man valt ”Mina sidor”:</w:t>
+      <w:r>
+        <w:t xml:space="preserve"> kommer då de ersatta texterna att läggas under den nya versionen och kan tas fram genom att klicka på plustecknet före.</w:t>
       </w:r>
     </w:p>
     <w:p>
@@ -1407,10 +1019,10 @@
           <w:lang w:eastAsia="sv-SE"/>
         </w:rPr>
         <w:drawing>
-          <wp:inline distT="0" distB="0" distL="0" distR="0" wp14:anchorId="097F61A6" wp14:editId="3918416E">
-            <wp:extent cx="1752600" cy="2028825"/>
-            <wp:effectExtent l="0" t="0" r="0" b="9525"/>
-            <wp:docPr id="2" name="Bildobjekt 2"/>
+          <wp:inline distT="0" distB="0" distL="0" distR="0">
+            <wp:extent cx="3606800" cy="1905000"/>
+            <wp:effectExtent l="0" t="0" r="0" b="0"/>
+            <wp:docPr id="3" name="Bildobjekt 3" descr="cid:image002.png@01D12E9E.ABB6F620"/>
             <wp:cNvGraphicFramePr>
               <a:graphicFrameLocks xmlns:a="http://schemas.openxmlformats.org/drawingml/2006/main" noChangeAspect="1"/>
             </wp:cNvGraphicFramePr>
@@ -1418,23 +1030,36 @@
               <a:graphicData uri="http://schemas.openxmlformats.org/drawingml/2006/picture">
                 <pic:pic xmlns:pic="http://schemas.openxmlformats.org/drawingml/2006/picture">
                   <pic:nvPicPr>
-                    <pic:cNvPr id="1" name=""/>
-                    <pic:cNvPicPr/>
+                    <pic:cNvPr id="0" name="Picture 1" descr="cid:image002.png@01D12E9E.ABB6F620"/>
+                    <pic:cNvPicPr>
+                      <a:picLocks noChangeAspect="1" noChangeArrowheads="1"/>
+                    </pic:cNvPicPr>
                   </pic:nvPicPr>
                   <pic:blipFill>
-                    <a:blip r:embed="rId6"/>
+                    <a:blip r:embed="rId7" r:link="rId8">
+                      <a:extLst>
+                        <a:ext uri="{28A0092B-C50C-407E-A947-70E740481C1C}">
+                          <a14:useLocalDpi xmlns:a14="http://schemas.microsoft.com/office/drawing/2010/main" val="0"/>
+                        </a:ext>
+                      </a:extLst>
+                    </a:blip>
+                    <a:srcRect/>
                     <a:stretch>
                       <a:fillRect/>
                     </a:stretch>
                   </pic:blipFill>
-                  <pic:spPr>
+                  <pic:spPr bwMode="auto">
                     <a:xfrm>
                       <a:off x="0" y="0"/>
-                      <a:ext cx="1752600" cy="2028825"/>
+                      <a:ext cx="3606800" cy="1905000"/>
                     </a:xfrm>
                     <a:prstGeom prst="rect">
                       <a:avLst/>
                     </a:prstGeom>
+                    <a:noFill/>
+                    <a:ln>
+                      <a:noFill/>
+                    </a:ln>
                   </pic:spPr>
                 </pic:pic>
               </a:graphicData>
@@ -1451,44 +1076,748 @@
       </w:pPr>
     </w:p>
     <w:p>
+      <w:pPr>
+        <w:rPr>
+          <w:b/>
+        </w:rPr>
+      </w:pPr>
+    </w:p>
+    <w:p>
+      <w:pPr>
+        <w:rPr>
+          <w:b/>
+        </w:rPr>
+      </w:pPr>
+    </w:p>
+    <w:p>
+      <w:pPr>
+        <w:pStyle w:val="Ingetavstnd"/>
+      </w:pPr>
       <w:bookmarkStart w:id="0" w:name="_GoBack"/>
       <w:bookmarkEnd w:id="0"/>
       <w:r>
+        <w:t>Länkar</w:t>
+      </w:r>
+      <w:r>
+        <w:t xml:space="preserve"> i</w:t>
+      </w:r>
+      <w:r>
+        <w:t xml:space="preserve"> </w:t>
+      </w:r>
+      <w:proofErr w:type="spellStart"/>
+      <w:r>
+        <w:t>Newspilot</w:t>
+      </w:r>
+      <w:proofErr w:type="spellEnd"/>
+    </w:p>
+    <w:p>
+      <w:r>
+        <w:t xml:space="preserve">Under länkar skapas </w:t>
+      </w:r>
+      <w:r>
+        <w:t>en länk</w:t>
+      </w:r>
+      <w:r>
+        <w:t xml:space="preserve"> till nyheten på TT:s kundwebb</w:t>
+      </w:r>
+      <w:r>
+        <w:t>:</w:t>
+      </w:r>
+    </w:p>
+    <w:p>
+      <w:pPr>
+        <w:rPr>
+          <w:rFonts w:ascii="Times New Roman" w:hAnsi="Times New Roman" w:cs="Times New Roman"/>
+          <w:color w:val="006400"/>
+          <w:sz w:val="24"/>
+          <w:szCs w:val="24"/>
+          <w:lang w:val="en-US"/>
+        </w:rPr>
+      </w:pPr>
+      <w:r>
+        <w:rPr>
+          <w:rFonts w:ascii="Times New Roman" w:hAnsi="Times New Roman" w:cs="Times New Roman"/>
+          <w:color w:val="000096"/>
+          <w:sz w:val="24"/>
+          <w:szCs w:val="24"/>
+        </w:rPr>
+        <w:t>&lt;</w:t>
+      </w:r>
+      <w:proofErr w:type="spellStart"/>
+      <w:r>
+        <w:rPr>
+          <w:rFonts w:ascii="Times New Roman" w:hAnsi="Times New Roman" w:cs="Times New Roman"/>
+          <w:color w:val="000096"/>
+          <w:sz w:val="24"/>
+          <w:szCs w:val="24"/>
+        </w:rPr>
+        <w:t>link</w:t>
+      </w:r>
+      <w:proofErr w:type="spellEnd"/>
+      <w:r>
+        <w:rPr>
+          <w:rFonts w:ascii="Times New Roman" w:hAnsi="Times New Roman" w:cs="Times New Roman"/>
+          <w:color w:val="000096"/>
+          <w:sz w:val="24"/>
+          <w:szCs w:val="24"/>
+        </w:rPr>
+        <w:t>&gt;&lt;a&gt;</w:t>
+      </w:r>
+      <w:r>
+        <w:rPr>
+          <w:rFonts w:ascii="Times New Roman" w:hAnsi="Times New Roman" w:cs="Times New Roman"/>
+          <w:color w:val="005AB4"/>
+          <w:sz w:val="24"/>
+          <w:szCs w:val="24"/>
+        </w:rPr>
+        <w:t>&lt;</w:t>
+      </w:r>
+      <w:proofErr w:type="spellStart"/>
+      <w:proofErr w:type="gramStart"/>
+      <w:r>
+        <w:rPr>
+          <w:rFonts w:ascii="Times New Roman" w:hAnsi="Times New Roman" w:cs="Times New Roman"/>
+          <w:color w:val="005AB4"/>
+          <w:sz w:val="24"/>
+          <w:szCs w:val="24"/>
+        </w:rPr>
+        <w:t>xsl:attribute</w:t>
+      </w:r>
+      <w:proofErr w:type="spellEnd"/>
+      <w:proofErr w:type="gramEnd"/>
+      <w:r>
+        <w:rPr>
+          <w:rFonts w:ascii="Times New Roman" w:hAnsi="Times New Roman" w:cs="Times New Roman"/>
+          <w:color w:val="F5844C"/>
+          <w:sz w:val="24"/>
+          <w:szCs w:val="24"/>
+        </w:rPr>
+        <w:t xml:space="preserve"> </w:t>
+      </w:r>
+      <w:proofErr w:type="spellStart"/>
+      <w:r>
+        <w:rPr>
+          <w:rFonts w:ascii="Times New Roman" w:hAnsi="Times New Roman" w:cs="Times New Roman"/>
+          <w:color w:val="F5844C"/>
+          <w:sz w:val="24"/>
+          <w:szCs w:val="24"/>
+        </w:rPr>
+        <w:t>name</w:t>
+      </w:r>
+      <w:proofErr w:type="spellEnd"/>
+      <w:r>
+        <w:rPr>
+          <w:rFonts w:ascii="Times New Roman" w:hAnsi="Times New Roman" w:cs="Times New Roman"/>
+          <w:color w:val="FF8040"/>
+          <w:sz w:val="24"/>
+          <w:szCs w:val="24"/>
+        </w:rPr>
+        <w:t>=</w:t>
+      </w:r>
+      <w:r>
+        <w:rPr>
+          <w:rFonts w:ascii="Times New Roman" w:hAnsi="Times New Roman" w:cs="Times New Roman"/>
+          <w:color w:val="993300"/>
+          <w:sz w:val="24"/>
+          <w:szCs w:val="24"/>
+        </w:rPr>
+        <w:t>"</w:t>
+      </w:r>
+      <w:proofErr w:type="spellStart"/>
+      <w:r>
+        <w:rPr>
+          <w:rFonts w:ascii="Times New Roman" w:hAnsi="Times New Roman" w:cs="Times New Roman"/>
+          <w:color w:val="993300"/>
+          <w:sz w:val="24"/>
+          <w:szCs w:val="24"/>
+        </w:rPr>
+        <w:t>href</w:t>
+      </w:r>
+      <w:proofErr w:type="spellEnd"/>
+      <w:r>
+        <w:rPr>
+          <w:rFonts w:ascii="Times New Roman" w:hAnsi="Times New Roman" w:cs="Times New Roman"/>
+          <w:color w:val="993300"/>
+          <w:sz w:val="24"/>
+          <w:szCs w:val="24"/>
+        </w:rPr>
+        <w:t>"</w:t>
+      </w:r>
+      <w:r>
+        <w:rPr>
+          <w:rFonts w:ascii="Times New Roman" w:hAnsi="Times New Roman" w:cs="Times New Roman"/>
+          <w:color w:val="000096"/>
+          <w:sz w:val="24"/>
+          <w:szCs w:val="24"/>
+        </w:rPr>
+        <w:t>&gt;</w:t>
+      </w:r>
+      <w:r>
+        <w:rPr>
+          <w:rFonts w:ascii="Times New Roman" w:hAnsi="Times New Roman" w:cs="Times New Roman"/>
+          <w:color w:val="005AB4"/>
+          <w:sz w:val="24"/>
+          <w:szCs w:val="24"/>
+        </w:rPr>
+        <w:t>&lt;</w:t>
+      </w:r>
+      <w:proofErr w:type="spellStart"/>
+      <w:r>
+        <w:rPr>
+          <w:rFonts w:ascii="Times New Roman" w:hAnsi="Times New Roman" w:cs="Times New Roman"/>
+          <w:color w:val="005AB4"/>
+          <w:sz w:val="24"/>
+          <w:szCs w:val="24"/>
+        </w:rPr>
+        <w:t>xsl:value-of</w:t>
+      </w:r>
+      <w:proofErr w:type="spellEnd"/>
+      <w:r>
+        <w:rPr>
+          <w:rFonts w:ascii="Times New Roman" w:hAnsi="Times New Roman" w:cs="Times New Roman"/>
+          <w:color w:val="F5844C"/>
+          <w:sz w:val="24"/>
+          <w:szCs w:val="24"/>
+        </w:rPr>
+        <w:t xml:space="preserve"> </w:t>
+      </w:r>
+      <w:r>
+        <w:rPr>
+          <w:rFonts w:ascii="Times New Roman" w:hAnsi="Times New Roman" w:cs="Times New Roman"/>
+          <w:color w:val="F5844C"/>
+          <w:sz w:val="24"/>
+          <w:szCs w:val="24"/>
+          <w:lang w:val="en-US"/>
+        </w:rPr>
+        <w:t>select</w:t>
+      </w:r>
+      <w:r>
+        <w:rPr>
+          <w:rFonts w:ascii="Times New Roman" w:hAnsi="Times New Roman" w:cs="Times New Roman"/>
+          <w:color w:val="FF8040"/>
+          <w:sz w:val="24"/>
+          <w:szCs w:val="24"/>
+          <w:lang w:val="en-US"/>
+        </w:rPr>
+        <w:t>=</w:t>
+      </w:r>
+      <w:r>
+        <w:rPr>
+          <w:rFonts w:ascii="Times New Roman" w:hAnsi="Times New Roman" w:cs="Times New Roman"/>
+          <w:color w:val="993300"/>
+          <w:sz w:val="24"/>
+          <w:szCs w:val="24"/>
+          <w:lang w:val="en-US"/>
+        </w:rPr>
+        <w:t>"</w:t>
+      </w:r>
+      <w:proofErr w:type="spellStart"/>
+      <w:r>
+        <w:rPr>
+          <w:rFonts w:ascii="Times New Roman" w:hAnsi="Times New Roman" w:cs="Times New Roman"/>
+          <w:color w:val="993300"/>
+          <w:sz w:val="24"/>
+          <w:szCs w:val="24"/>
+          <w:lang w:val="en-US"/>
+        </w:rPr>
+        <w:t>newsMessage</w:t>
+      </w:r>
+      <w:proofErr w:type="spellEnd"/>
+      <w:r>
+        <w:rPr>
+          <w:rFonts w:ascii="Times New Roman" w:hAnsi="Times New Roman" w:cs="Times New Roman"/>
+          <w:color w:val="993300"/>
+          <w:sz w:val="24"/>
+          <w:szCs w:val="24"/>
+          <w:lang w:val="en-US"/>
+        </w:rPr>
+        <w:t>/</w:t>
+      </w:r>
+      <w:proofErr w:type="spellStart"/>
+      <w:r>
+        <w:rPr>
+          <w:rFonts w:ascii="Times New Roman" w:hAnsi="Times New Roman" w:cs="Times New Roman"/>
+          <w:color w:val="993300"/>
+          <w:sz w:val="24"/>
+          <w:szCs w:val="24"/>
+          <w:lang w:val="en-US"/>
+        </w:rPr>
+        <w:t>itemSet</w:t>
+      </w:r>
+      <w:proofErr w:type="spellEnd"/>
+      <w:r>
+        <w:rPr>
+          <w:rFonts w:ascii="Times New Roman" w:hAnsi="Times New Roman" w:cs="Times New Roman"/>
+          <w:color w:val="993300"/>
+          <w:sz w:val="24"/>
+          <w:szCs w:val="24"/>
+          <w:lang w:val="en-US"/>
+        </w:rPr>
+        <w:t>/</w:t>
+      </w:r>
+      <w:proofErr w:type="spellStart"/>
+      <w:r>
+        <w:rPr>
+          <w:rFonts w:ascii="Times New Roman" w:hAnsi="Times New Roman" w:cs="Times New Roman"/>
+          <w:color w:val="993300"/>
+          <w:sz w:val="24"/>
+          <w:szCs w:val="24"/>
+          <w:lang w:val="en-US"/>
+        </w:rPr>
+        <w:t>newsItem</w:t>
+      </w:r>
+      <w:proofErr w:type="spellEnd"/>
+      <w:r>
+        <w:rPr>
+          <w:rFonts w:ascii="Times New Roman" w:hAnsi="Times New Roman" w:cs="Times New Roman"/>
+          <w:color w:val="993300"/>
+          <w:sz w:val="24"/>
+          <w:szCs w:val="24"/>
+          <w:lang w:val="en-US"/>
+        </w:rPr>
+        <w:t>[@</w:t>
+      </w:r>
+      <w:proofErr w:type="spellStart"/>
+      <w:r>
+        <w:rPr>
+          <w:rFonts w:ascii="Times New Roman" w:hAnsi="Times New Roman" w:cs="Times New Roman"/>
+          <w:color w:val="993300"/>
+          <w:sz w:val="24"/>
+          <w:szCs w:val="24"/>
+          <w:lang w:val="en-US"/>
+        </w:rPr>
+        <w:t>guid</w:t>
+      </w:r>
+      <w:proofErr w:type="spellEnd"/>
+      <w:r>
+        <w:rPr>
+          <w:rFonts w:ascii="Times New Roman" w:hAnsi="Times New Roman" w:cs="Times New Roman"/>
+          <w:color w:val="993300"/>
+          <w:sz w:val="24"/>
+          <w:szCs w:val="24"/>
+          <w:lang w:val="en-US"/>
+        </w:rPr>
+        <w:t xml:space="preserve"> = $</w:t>
+      </w:r>
+      <w:proofErr w:type="spellStart"/>
+      <w:r>
+        <w:rPr>
+          <w:rFonts w:ascii="Times New Roman" w:hAnsi="Times New Roman" w:cs="Times New Roman"/>
+          <w:color w:val="993300"/>
+          <w:sz w:val="24"/>
+          <w:szCs w:val="24"/>
+          <w:lang w:val="en-US"/>
+        </w:rPr>
+        <w:t>mainuri</w:t>
+      </w:r>
+      <w:proofErr w:type="spellEnd"/>
+      <w:r>
+        <w:rPr>
+          <w:rFonts w:ascii="Times New Roman" w:hAnsi="Times New Roman" w:cs="Times New Roman"/>
+          <w:color w:val="993300"/>
+          <w:sz w:val="24"/>
+          <w:szCs w:val="24"/>
+          <w:lang w:val="en-US"/>
+        </w:rPr>
+        <w:t>]/@</w:t>
+      </w:r>
+      <w:proofErr w:type="spellStart"/>
+      <w:r>
+        <w:rPr>
+          <w:rFonts w:ascii="Times New Roman" w:hAnsi="Times New Roman" w:cs="Times New Roman"/>
+          <w:color w:val="993300"/>
+          <w:sz w:val="24"/>
+          <w:szCs w:val="24"/>
+          <w:lang w:val="en-US"/>
+        </w:rPr>
+        <w:t>guid</w:t>
+      </w:r>
+      <w:proofErr w:type="spellEnd"/>
+      <w:r>
+        <w:rPr>
+          <w:rFonts w:ascii="Times New Roman" w:hAnsi="Times New Roman" w:cs="Times New Roman"/>
+          <w:color w:val="993300"/>
+          <w:sz w:val="24"/>
+          <w:szCs w:val="24"/>
+          <w:lang w:val="en-US"/>
+        </w:rPr>
+        <w:t>"</w:t>
+      </w:r>
+      <w:r>
+        <w:rPr>
+          <w:rFonts w:ascii="Times New Roman" w:hAnsi="Times New Roman" w:cs="Times New Roman"/>
+          <w:color w:val="000096"/>
+          <w:sz w:val="24"/>
+          <w:szCs w:val="24"/>
+          <w:lang w:val="en-US"/>
+        </w:rPr>
+        <w:t>/&gt;</w:t>
+      </w:r>
+      <w:r>
+        <w:rPr>
+          <w:rFonts w:ascii="Times New Roman" w:hAnsi="Times New Roman" w:cs="Times New Roman"/>
+          <w:color w:val="005AB4"/>
+          <w:sz w:val="24"/>
+          <w:szCs w:val="24"/>
+          <w:lang w:val="en-US"/>
+        </w:rPr>
+        <w:t>&lt;/</w:t>
+      </w:r>
+      <w:proofErr w:type="spellStart"/>
+      <w:r>
+        <w:rPr>
+          <w:rFonts w:ascii="Times New Roman" w:hAnsi="Times New Roman" w:cs="Times New Roman"/>
+          <w:color w:val="005AB4"/>
+          <w:sz w:val="24"/>
+          <w:szCs w:val="24"/>
+          <w:lang w:val="en-US"/>
+        </w:rPr>
+        <w:t>xsl:attribute</w:t>
+      </w:r>
+      <w:proofErr w:type="spellEnd"/>
+      <w:r>
+        <w:rPr>
+          <w:rFonts w:ascii="Times New Roman" w:hAnsi="Times New Roman" w:cs="Times New Roman"/>
+          <w:color w:val="005AB4"/>
+          <w:sz w:val="24"/>
+          <w:szCs w:val="24"/>
+          <w:lang w:val="en-US"/>
+        </w:rPr>
+        <w:t>&gt;</w:t>
+      </w:r>
+      <w:r>
+        <w:rPr>
+          <w:rFonts w:ascii="Times New Roman" w:hAnsi="Times New Roman" w:cs="Times New Roman"/>
+          <w:color w:val="000000"/>
+          <w:sz w:val="24"/>
+          <w:szCs w:val="24"/>
+          <w:lang w:val="en-US"/>
+        </w:rPr>
+        <w:t xml:space="preserve">TT:s </w:t>
+      </w:r>
+      <w:proofErr w:type="spellStart"/>
+      <w:r>
+        <w:rPr>
+          <w:rFonts w:ascii="Times New Roman" w:hAnsi="Times New Roman" w:cs="Times New Roman"/>
+          <w:color w:val="000000"/>
+          <w:sz w:val="24"/>
+          <w:szCs w:val="24"/>
+          <w:lang w:val="en-US"/>
+        </w:rPr>
+        <w:t>kundwebb</w:t>
+      </w:r>
+      <w:proofErr w:type="spellEnd"/>
+      <w:r>
+        <w:rPr>
+          <w:rFonts w:ascii="Times New Roman" w:hAnsi="Times New Roman" w:cs="Times New Roman"/>
+          <w:color w:val="000096"/>
+          <w:sz w:val="24"/>
+          <w:szCs w:val="24"/>
+          <w:lang w:val="en-US"/>
+        </w:rPr>
+        <w:t>&lt;/a&gt;&lt;/link&gt;</w:t>
+      </w:r>
+    </w:p>
+    <w:p>
+      <w:pPr>
+        <w:rPr>
+          <w:rFonts w:ascii="Times New Roman" w:hAnsi="Times New Roman" w:cs="Times New Roman"/>
+          <w:color w:val="006400"/>
+          <w:sz w:val="24"/>
+          <w:szCs w:val="24"/>
+        </w:rPr>
+      </w:pPr>
+      <w:r>
+        <w:t>Genom att dubbelklicka på den</w:t>
+      </w:r>
+      <w:r>
+        <w:t xml:space="preserve"> länken</w:t>
+      </w:r>
+      <w:r>
+        <w:t xml:space="preserve"> i </w:t>
+      </w:r>
+      <w:proofErr w:type="spellStart"/>
+      <w:r>
+        <w:t>Newspilot</w:t>
+      </w:r>
+      <w:proofErr w:type="spellEnd"/>
+      <w:r>
+        <w:t xml:space="preserve"> öppnas en webbläsare </w:t>
+      </w:r>
+      <w:r>
+        <w:t>där</w:t>
+      </w:r>
+      <w:r>
+        <w:t xml:space="preserve"> artikel, bilder osv</w:t>
+      </w:r>
+      <w:r>
+        <w:t xml:space="preserve"> visas</w:t>
+      </w:r>
+      <w:r>
+        <w:t>.</w:t>
+      </w:r>
+      <w:r>
+        <w:t xml:space="preserve"> Bland övriga funktioner finns en knapp för att hämta nyheten. Beroende på hur det är inställt för den enskilda kunden triggar den en leverans via ftp av nyhet och bilder. Den går då till det </w:t>
+      </w:r>
+      <w:proofErr w:type="spellStart"/>
+      <w:r>
+        <w:t>ftp-konto</w:t>
+      </w:r>
+      <w:proofErr w:type="spellEnd"/>
+      <w:r>
+        <w:t xml:space="preserve"> som är kopplad till inloggningen. Eller så skapas en </w:t>
+      </w:r>
+      <w:proofErr w:type="spellStart"/>
+      <w:r>
+        <w:t>zip-fil</w:t>
+      </w:r>
+      <w:proofErr w:type="spellEnd"/>
+      <w:r>
+        <w:t xml:space="preserve"> med nyhet och bilder som man får spara ner på sin dator.</w:t>
+      </w:r>
+    </w:p>
+    <w:p>
+      <w:proofErr w:type="spellStart"/>
+      <w:r>
+        <w:t>Newspilot</w:t>
+      </w:r>
+      <w:proofErr w:type="spellEnd"/>
+      <w:r>
+        <w:t xml:space="preserve"> kan importera saker antingen som telegram eller som artiklar. Men när det väl är importerat som telegram är det rätt mycket handarbete för att göra en artikel av texten. Tanken med </w:t>
+      </w:r>
+      <w:r>
+        <w:t>den h</w:t>
+      </w:r>
+      <w:r>
+        <w:t>är lösningen är att skapa ett sä</w:t>
+      </w:r>
+      <w:r>
+        <w:t xml:space="preserve">tt att utnyttja telegram-funktionaliteten i </w:t>
+      </w:r>
+      <w:proofErr w:type="spellStart"/>
+      <w:r>
+        <w:t>Newspilot</w:t>
+      </w:r>
+      <w:proofErr w:type="spellEnd"/>
+      <w:r>
+        <w:t>, men ha en kompletterande metod för att få in den artikeln</w:t>
+      </w:r>
+      <w:r>
+        <w:t xml:space="preserve"> på optimalt sätt</w:t>
+      </w:r>
+      <w:r>
+        <w:t xml:space="preserve">. Hos kunden importeras den </w:t>
+      </w:r>
+      <w:r>
+        <w:t>nya leveransen</w:t>
+      </w:r>
+      <w:r>
+        <w:t xml:space="preserve"> som en artikel istället </w:t>
+      </w:r>
+      <w:r>
+        <w:t xml:space="preserve">för </w:t>
+      </w:r>
+      <w:r>
+        <w:t>som</w:t>
+      </w:r>
+      <w:r>
+        <w:t xml:space="preserve"> ett telegram. Se mer i dokumentationen kring den hanteringen.</w:t>
+      </w:r>
+    </w:p>
+    <w:p>
+      <w:pPr>
+        <w:rPr>
+          <w:color w:val="00B050"/>
+        </w:rPr>
+      </w:pPr>
+      <w:r>
         <w:rPr>
           <w:b/>
-        </w:rPr>
-        <w:t>Leveranskanal</w:t>
-      </w:r>
-      <w:r>
-        <w:t xml:space="preserve"> är namnet på den kanal man satt upp för </w:t>
-      </w:r>
-      <w:r>
-        <w:t>le</w:t>
-      </w:r>
-      <w:r>
-        <w:t>vera</w:t>
-      </w:r>
-      <w:r>
-        <w:t>ns</w:t>
-      </w:r>
-      <w:r>
-        <w:t xml:space="preserve"> av </w:t>
-      </w:r>
-      <w:proofErr w:type="spellStart"/>
-      <w:r>
-        <w:t>text+bild</w:t>
-      </w:r>
-      <w:proofErr w:type="spellEnd"/>
-      <w:r>
-        <w:t xml:space="preserve"> till det konto varifrån man sedan gör själva artikelimporten i </w:t>
-      </w:r>
-      <w:proofErr w:type="spellStart"/>
-      <w:r>
-        <w:t>Newspilot</w:t>
-      </w:r>
-      <w:proofErr w:type="spellEnd"/>
-      <w:r>
-        <w:t>:</w:t>
+          <w:color w:val="00B050"/>
+        </w:rPr>
+        <w:t>Inställning i webbläsaren</w:t>
+      </w:r>
+    </w:p>
+    <w:p>
+      <w:pPr>
+        <w:pStyle w:val="Liststycke"/>
+        <w:numPr>
+          <w:ilvl w:val="0"/>
+          <w:numId w:val="1"/>
+        </w:numPr>
+        <w:rPr>
+          <w:color w:val="00B050"/>
+        </w:rPr>
+      </w:pPr>
+      <w:r>
+        <w:rPr>
+          <w:color w:val="00B050"/>
+        </w:rPr>
+        <w:t xml:space="preserve">Gå till beta.tt.se (i framtiden: tt.se). </w:t>
+      </w:r>
+    </w:p>
+    <w:p>
+      <w:pPr>
+        <w:pStyle w:val="Liststycke"/>
+        <w:numPr>
+          <w:ilvl w:val="0"/>
+          <w:numId w:val="1"/>
+        </w:numPr>
+        <w:rPr>
+          <w:color w:val="00B050"/>
+        </w:rPr>
+      </w:pPr>
+      <w:r>
+        <w:rPr>
+          <w:color w:val="00B050"/>
+        </w:rPr>
+        <w:t>Logga in som ni brukar, eller med ny inloggning som ni fått av TT.</w:t>
+      </w:r>
+    </w:p>
+    <w:p>
+      <w:pPr>
+        <w:pStyle w:val="Liststycke"/>
+        <w:numPr>
+          <w:ilvl w:val="0"/>
+          <w:numId w:val="1"/>
+        </w:numPr>
+        <w:rPr>
+          <w:color w:val="00B050"/>
+        </w:rPr>
+      </w:pPr>
+      <w:r>
+        <w:rPr>
+          <w:color w:val="00B050"/>
+        </w:rPr>
+        <w:t>Klicka MINA SIDOR vid person-ikonen uppe till höger.</w:t>
+      </w:r>
+    </w:p>
+    <w:p>
+      <w:pPr>
+        <w:pStyle w:val="Liststycke"/>
+        <w:numPr>
+          <w:ilvl w:val="0"/>
+          <w:numId w:val="1"/>
+        </w:numPr>
+        <w:rPr>
+          <w:color w:val="00B050"/>
+        </w:rPr>
+      </w:pPr>
+      <w:r>
+        <w:rPr>
+          <w:color w:val="00B050"/>
+        </w:rPr>
+        <w:t xml:space="preserve">Gå in på </w:t>
+      </w:r>
+      <w:r>
+        <w:rPr>
+          <w:color w:val="00B050"/>
+        </w:rPr>
+        <w:t>Leveranser</w:t>
+      </w:r>
+      <w:r>
+        <w:rPr>
+          <w:color w:val="833C0B" w:themeColor="accent2" w:themeShade="80"/>
+        </w:rPr>
+        <w:t xml:space="preserve"> (eller Hämtningar eller Ladda ner till… - vi vill nog ändra beteckning i menyn)</w:t>
+      </w:r>
+      <w:r>
+        <w:rPr>
+          <w:color w:val="00B050"/>
+        </w:rPr>
+        <w:t xml:space="preserve"> </w:t>
+      </w:r>
+      <w:r>
+        <w:rPr>
+          <w:color w:val="00B050"/>
+        </w:rPr>
+        <w:t>och välj för Nyheter (och kanske Feature) den ftp-destination dit de hämtade artiklarna och deras bilder ska komma.</w:t>
+      </w:r>
+    </w:p>
+    <w:p>
+      <w:pPr>
+        <w:rPr>
+          <w:color w:val="00B050"/>
+        </w:rPr>
+      </w:pPr>
+      <w:r>
+        <w:rPr>
+          <w:color w:val="00B050"/>
+        </w:rPr>
+        <w:t>Klart! Alla nyhetsartiklar (och feature) som denna användare hämtar, skickas till den valda destinationen från och med nu.</w:t>
+      </w:r>
+    </w:p>
+    <w:p>
+      <w:r>
+        <w:lastRenderedPageBreak/>
+        <w:t>Man kan också skapa en länk för att trigga den här leveransen direkt. För att göra det behövs följande information:</w:t>
+      </w:r>
+    </w:p>
+    <w:p>
+      <w:pPr>
+        <w:pStyle w:val="Liststycke"/>
+        <w:numPr>
+          <w:ilvl w:val="0"/>
+          <w:numId w:val="2"/>
+        </w:numPr>
+      </w:pPr>
+      <w:r>
+        <w:t>Användarid.</w:t>
+      </w:r>
+    </w:p>
+    <w:p>
+      <w:pPr>
+        <w:pStyle w:val="Liststycke"/>
+        <w:numPr>
+          <w:ilvl w:val="0"/>
+          <w:numId w:val="2"/>
+        </w:numPr>
+      </w:pPr>
+      <w:r>
+        <w:t>Leveranskanal.</w:t>
+      </w:r>
+    </w:p>
+    <w:p>
+      <w:pPr>
+        <w:pStyle w:val="Liststycke"/>
+        <w:numPr>
+          <w:ilvl w:val="0"/>
+          <w:numId w:val="2"/>
+        </w:numPr>
+      </w:pPr>
+      <w:r>
+        <w:t>Avtals-id.</w:t>
+      </w:r>
+    </w:p>
+    <w:p>
+      <w:pPr>
+        <w:pStyle w:val="Liststycke"/>
+        <w:numPr>
+          <w:ilvl w:val="0"/>
+          <w:numId w:val="2"/>
+        </w:numPr>
+      </w:pPr>
+      <w:r>
+        <w:t>API-nyckel.</w:t>
+      </w:r>
+    </w:p>
+    <w:p>
+      <w:proofErr w:type="spellStart"/>
+      <w:r>
+        <w:rPr>
+          <w:b/>
+        </w:rPr>
+        <w:t>Användarid</w:t>
+      </w:r>
+      <w:proofErr w:type="spellEnd"/>
+      <w:r>
+        <w:t xml:space="preserve"> är det användarnamn som är kopplat till den leveranskanal som ska användas. Användaren måste vara huvudanvändare om det är en kund med flera användare. Att det är en huvudanvändare ser man på att det finns en menyrad för att hantera API-ny</w:t>
+      </w:r>
+      <w:r>
+        <w:t>c</w:t>
+      </w:r>
+      <w:r>
+        <w:t>klar när man valt ”Mina sidor”:</w:t>
       </w:r>
     </w:p>
     <w:p>
@@ -1498,155 +1827,10 @@
           <w:lang w:eastAsia="sv-SE"/>
         </w:rPr>
         <w:drawing>
-          <wp:inline distT="0" distB="0" distL="0" distR="0" wp14:anchorId="5926E88C" wp14:editId="5298092E">
-            <wp:extent cx="5731510" cy="1402080"/>
-            <wp:effectExtent l="0" t="0" r="2540" b="7620"/>
-            <wp:docPr id="6" name="Bildobjekt 6"/>
-            <wp:cNvGraphicFramePr>
-              <a:graphicFrameLocks xmlns:a="http://schemas.openxmlformats.org/drawingml/2006/main" noChangeAspect="1"/>
-            </wp:cNvGraphicFramePr>
-            <a:graphic xmlns:a="http://schemas.openxmlformats.org/drawingml/2006/main">
-              <a:graphicData uri="http://schemas.openxmlformats.org/drawingml/2006/picture">
-                <pic:pic xmlns:pic="http://schemas.openxmlformats.org/drawingml/2006/picture">
-                  <pic:nvPicPr>
-                    <pic:cNvPr id="1" name=""/>
-                    <pic:cNvPicPr/>
-                  </pic:nvPicPr>
-                  <pic:blipFill>
-                    <a:blip r:embed="rId7"/>
-                    <a:stretch>
-                      <a:fillRect/>
-                    </a:stretch>
-                  </pic:blipFill>
-                  <pic:spPr>
-                    <a:xfrm>
-                      <a:off x="0" y="0"/>
-                      <a:ext cx="5731510" cy="1402080"/>
-                    </a:xfrm>
-                    <a:prstGeom prst="rect">
-                      <a:avLst/>
-                    </a:prstGeom>
-                  </pic:spPr>
-                </pic:pic>
-              </a:graphicData>
-            </a:graphic>
-          </wp:inline>
-        </w:drawing>
-      </w:r>
-    </w:p>
-    <w:p>
-      <w:r>
-        <w:t>Ge den ett namn och tryck på ”SKAPA”. Fyll sedan i alla uppgifter och spara.</w:t>
-      </w:r>
-    </w:p>
-    <w:p>
-      <w:r>
-        <w:t xml:space="preserve">Kombinationen </w:t>
-      </w:r>
-      <w:proofErr w:type="spellStart"/>
-      <w:proofErr w:type="gramStart"/>
-      <w:r>
-        <w:t>användarid:leveranskanal</w:t>
-      </w:r>
-      <w:proofErr w:type="spellEnd"/>
-      <w:proofErr w:type="gramEnd"/>
-      <w:r>
-        <w:t xml:space="preserve"> är också synlig inne i själva leveranskanalens inställningssida:</w:t>
-      </w:r>
-    </w:p>
-    <w:p>
-      <w:r>
-        <w:rPr>
-          <w:noProof/>
-          <w:lang w:eastAsia="sv-SE"/>
-        </w:rPr>
-        <w:lastRenderedPageBreak/>
-        <w:drawing>
-          <wp:inline distT="0" distB="0" distL="0" distR="0" wp14:anchorId="1BDCC242" wp14:editId="697E9BF4">
-            <wp:extent cx="5372100" cy="2057400"/>
-            <wp:effectExtent l="0" t="0" r="0" b="0"/>
-            <wp:docPr id="7" name="Bildobjekt 7"/>
-            <wp:cNvGraphicFramePr>
-              <a:graphicFrameLocks xmlns:a="http://schemas.openxmlformats.org/drawingml/2006/main" noChangeAspect="1"/>
-            </wp:cNvGraphicFramePr>
-            <a:graphic xmlns:a="http://schemas.openxmlformats.org/drawingml/2006/main">
-              <a:graphicData uri="http://schemas.openxmlformats.org/drawingml/2006/picture">
-                <pic:pic xmlns:pic="http://schemas.openxmlformats.org/drawingml/2006/picture">
-                  <pic:nvPicPr>
-                    <pic:cNvPr id="1" name=""/>
-                    <pic:cNvPicPr/>
-                  </pic:nvPicPr>
-                  <pic:blipFill>
-                    <a:blip r:embed="rId8"/>
-                    <a:stretch>
-                      <a:fillRect/>
-                    </a:stretch>
-                  </pic:blipFill>
-                  <pic:spPr>
-                    <a:xfrm>
-                      <a:off x="0" y="0"/>
-                      <a:ext cx="5372100" cy="2057400"/>
-                    </a:xfrm>
-                    <a:prstGeom prst="rect">
-                      <a:avLst/>
-                    </a:prstGeom>
-                  </pic:spPr>
-                </pic:pic>
-              </a:graphicData>
-            </a:graphic>
-          </wp:inline>
-        </w:drawing>
-      </w:r>
-    </w:p>
-    <w:p>
-      <w:pPr>
-        <w:rPr>
-          <w:b/>
-          <w:sz w:val="24"/>
-          <w:szCs w:val="24"/>
-        </w:rPr>
-      </w:pPr>
-    </w:p>
-    <w:p>
-      <w:pPr>
-        <w:rPr>
-          <w:sz w:val="24"/>
-          <w:szCs w:val="24"/>
-        </w:rPr>
-      </w:pPr>
-      <w:r>
-        <w:rPr>
-          <w:b/>
-          <w:sz w:val="24"/>
-          <w:szCs w:val="24"/>
-        </w:rPr>
-        <w:t xml:space="preserve">Avtals-id </w:t>
-      </w:r>
-      <w:r>
-        <w:rPr>
-          <w:sz w:val="24"/>
-          <w:szCs w:val="24"/>
-        </w:rPr>
-        <w:t>kan man lista ut via nyhetsvisningen. När man är inloggad på TT:s kundwebb väljer man Nyheter och sedan i sökrutan ”Avtal”:</w:t>
-      </w:r>
-    </w:p>
-    <w:p>
-      <w:pPr>
-        <w:rPr>
-          <w:sz w:val="24"/>
-          <w:szCs w:val="24"/>
-        </w:rPr>
-      </w:pPr>
-      <w:r>
-        <w:rPr>
-          <w:noProof/>
-          <w:lang w:eastAsia="sv-SE"/>
-        </w:rPr>
-        <w:drawing>
-          <wp:inline distT="0" distB="0" distL="0" distR="0" wp14:anchorId="058015CE" wp14:editId="7CAA813E">
-            <wp:extent cx="3257550" cy="1809750"/>
-            <wp:effectExtent l="0" t="0" r="0" b="0"/>
-            <wp:docPr id="4" name="Bildobjekt 4"/>
+          <wp:inline distT="0" distB="0" distL="0" distR="0" wp14:anchorId="097F61A6" wp14:editId="3918416E">
+            <wp:extent cx="1752600" cy="2028825"/>
+            <wp:effectExtent l="0" t="0" r="0" b="9525"/>
+            <wp:docPr id="2" name="Bildobjekt 2"/>
             <wp:cNvGraphicFramePr>
               <a:graphicFrameLocks xmlns:a="http://schemas.openxmlformats.org/drawingml/2006/main" noChangeAspect="1"/>
             </wp:cNvGraphicFramePr>
@@ -1666,7 +1850,7 @@
                   <pic:spPr>
                     <a:xfrm>
                       <a:off x="0" y="0"/>
-                      <a:ext cx="3257550" cy="1809750"/>
+                      <a:ext cx="1752600" cy="2028825"/>
                     </a:xfrm>
                     <a:prstGeom prst="rect">
                       <a:avLst/>
@@ -1682,97 +1866,60 @@
     <w:p>
       <w:pPr>
         <w:rPr>
-          <w:sz w:val="24"/>
-          <w:szCs w:val="24"/>
-        </w:rPr>
-      </w:pPr>
-      <w:r>
-        <w:rPr>
-          <w:sz w:val="24"/>
-          <w:szCs w:val="24"/>
-        </w:rPr>
-        <w:t>Just när man väljer</w:t>
-      </w:r>
-      <w:r>
-        <w:rPr>
-          <w:sz w:val="24"/>
-          <w:szCs w:val="24"/>
-        </w:rPr>
-        <w:t xml:space="preserve"> med </w:t>
-      </w:r>
-      <w:proofErr w:type="spellStart"/>
-      <w:r>
-        <w:rPr>
-          <w:sz w:val="24"/>
-          <w:szCs w:val="24"/>
-        </w:rPr>
-        <w:t>pilned</w:t>
-      </w:r>
-      <w:proofErr w:type="spellEnd"/>
-      <w:r>
-        <w:rPr>
-          <w:sz w:val="24"/>
-          <w:szCs w:val="24"/>
-        </w:rPr>
-        <w:t>-ikonen</w:t>
-      </w:r>
-      <w:r>
-        <w:rPr>
-          <w:sz w:val="24"/>
-          <w:szCs w:val="24"/>
-        </w:rPr>
-        <w:t xml:space="preserve"> visas avtalsnumret. Normalt ett femsiffrigt nummer.</w:t>
-      </w:r>
-    </w:p>
-    <w:p>
-      <w:pPr>
-        <w:rPr>
           <w:b/>
-          <w:sz w:val="24"/>
-          <w:szCs w:val="24"/>
-        </w:rPr>
-      </w:pPr>
-    </w:p>
-    <w:p>
-      <w:pPr>
-        <w:rPr>
-          <w:sz w:val="24"/>
-          <w:szCs w:val="24"/>
-        </w:rPr>
-      </w:pPr>
+        </w:rPr>
+      </w:pPr>
+    </w:p>
+    <w:p>
       <w:r>
         <w:rPr>
           <w:b/>
-          <w:sz w:val="24"/>
-          <w:szCs w:val="24"/>
-        </w:rPr>
-        <w:t xml:space="preserve">API-nyckel: </w:t>
-      </w:r>
-      <w:r>
-        <w:rPr>
-          <w:sz w:val="24"/>
-          <w:szCs w:val="24"/>
-        </w:rPr>
-        <w:t>Denna skapar man själv när man är inloggad på TT:s kundwebb. Gå in under Mina Sidor och API-nycklar. Ge den en ett begripligt namn och klicka på ”SKAPA NY”.</w:t>
-      </w:r>
-    </w:p>
-    <w:p>
-      <w:pPr>
-        <w:rPr>
-          <w:sz w:val="24"/>
-          <w:szCs w:val="24"/>
-        </w:rPr>
-      </w:pPr>
+        </w:rPr>
+        <w:t>Leveranskanal</w:t>
+      </w:r>
+      <w:r>
+        <w:t xml:space="preserve"> är namnet på den kanal man satt upp för </w:t>
+      </w:r>
+      <w:r>
+        <w:t>le</w:t>
+      </w:r>
+      <w:r>
+        <w:t>vera</w:t>
+      </w:r>
+      <w:r>
+        <w:t>ns</w:t>
+      </w:r>
+      <w:r>
+        <w:t xml:space="preserve"> av </w:t>
+      </w:r>
+      <w:proofErr w:type="spellStart"/>
+      <w:r>
+        <w:t>text+bild</w:t>
+      </w:r>
+      <w:proofErr w:type="spellEnd"/>
+      <w:r>
+        <w:t xml:space="preserve"> till det konto varifrån man sedan gör själva artikelimporten i </w:t>
+      </w:r>
+      <w:proofErr w:type="spellStart"/>
+      <w:r>
+        <w:t>Newspilot</w:t>
+      </w:r>
+      <w:proofErr w:type="spellEnd"/>
+      <w:r>
+        <w:t>:</w:t>
+      </w:r>
+    </w:p>
+    <w:p>
       <w:r>
         <w:rPr>
           <w:noProof/>
           <w:lang w:eastAsia="sv-SE"/>
         </w:rPr>
         <w:drawing>
-          <wp:inline distT="0" distB="0" distL="0" distR="0" wp14:anchorId="3A7BF4D0" wp14:editId="7CC1CC6C">
-            <wp:extent cx="3829050" cy="1504950"/>
-            <wp:effectExtent l="0" t="0" r="0" b="0"/>
-            <wp:docPr id="5" name="Bildobjekt 5"/>
+          <wp:inline distT="0" distB="0" distL="0" distR="0" wp14:anchorId="5926E88C" wp14:editId="5298092E">
+            <wp:extent cx="5731510" cy="1402080"/>
+            <wp:effectExtent l="0" t="0" r="2540" b="7620"/>
+            <wp:docPr id="6" name="Bildobjekt 6"/>
             <wp:cNvGraphicFramePr>
               <a:graphicFrameLocks xmlns:a="http://schemas.openxmlformats.org/drawingml/2006/main" noChangeAspect="1"/>
             </wp:cNvGraphicFramePr>
@@ -1792,6 +1939,277 @@
                   <pic:spPr>
                     <a:xfrm>
                       <a:off x="0" y="0"/>
+                      <a:ext cx="5731510" cy="1402080"/>
+                    </a:xfrm>
+                    <a:prstGeom prst="rect">
+                      <a:avLst/>
+                    </a:prstGeom>
+                  </pic:spPr>
+                </pic:pic>
+              </a:graphicData>
+            </a:graphic>
+          </wp:inline>
+        </w:drawing>
+      </w:r>
+    </w:p>
+    <w:p>
+      <w:r>
+        <w:t>Ge den ett namn och tryck på ”SKAPA”. Fyll sedan i alla uppgifter och spara.</w:t>
+      </w:r>
+    </w:p>
+    <w:p>
+      <w:r>
+        <w:t xml:space="preserve">Kombinationen </w:t>
+      </w:r>
+      <w:proofErr w:type="spellStart"/>
+      <w:proofErr w:type="gramStart"/>
+      <w:r>
+        <w:t>användarid:leveranskanal</w:t>
+      </w:r>
+      <w:proofErr w:type="spellEnd"/>
+      <w:proofErr w:type="gramEnd"/>
+      <w:r>
+        <w:t xml:space="preserve"> är också synlig inne i själva leveranskanalens inställningssida:</w:t>
+      </w:r>
+    </w:p>
+    <w:p>
+      <w:r>
+        <w:rPr>
+          <w:noProof/>
+          <w:lang w:eastAsia="sv-SE"/>
+        </w:rPr>
+        <w:lastRenderedPageBreak/>
+        <w:drawing>
+          <wp:inline distT="0" distB="0" distL="0" distR="0" wp14:anchorId="1BDCC242" wp14:editId="697E9BF4">
+            <wp:extent cx="5372100" cy="2057400"/>
+            <wp:effectExtent l="0" t="0" r="0" b="0"/>
+            <wp:docPr id="7" name="Bildobjekt 7"/>
+            <wp:cNvGraphicFramePr>
+              <a:graphicFrameLocks xmlns:a="http://schemas.openxmlformats.org/drawingml/2006/main" noChangeAspect="1"/>
+            </wp:cNvGraphicFramePr>
+            <a:graphic xmlns:a="http://schemas.openxmlformats.org/drawingml/2006/main">
+              <a:graphicData uri="http://schemas.openxmlformats.org/drawingml/2006/picture">
+                <pic:pic xmlns:pic="http://schemas.openxmlformats.org/drawingml/2006/picture">
+                  <pic:nvPicPr>
+                    <pic:cNvPr id="1" name=""/>
+                    <pic:cNvPicPr/>
+                  </pic:nvPicPr>
+                  <pic:blipFill>
+                    <a:blip r:embed="rId11"/>
+                    <a:stretch>
+                      <a:fillRect/>
+                    </a:stretch>
+                  </pic:blipFill>
+                  <pic:spPr>
+                    <a:xfrm>
+                      <a:off x="0" y="0"/>
+                      <a:ext cx="5372100" cy="2057400"/>
+                    </a:xfrm>
+                    <a:prstGeom prst="rect">
+                      <a:avLst/>
+                    </a:prstGeom>
+                  </pic:spPr>
+                </pic:pic>
+              </a:graphicData>
+            </a:graphic>
+          </wp:inline>
+        </w:drawing>
+      </w:r>
+    </w:p>
+    <w:p>
+      <w:pPr>
+        <w:rPr>
+          <w:b/>
+          <w:sz w:val="24"/>
+          <w:szCs w:val="24"/>
+        </w:rPr>
+      </w:pPr>
+    </w:p>
+    <w:p>
+      <w:pPr>
+        <w:rPr>
+          <w:sz w:val="24"/>
+          <w:szCs w:val="24"/>
+        </w:rPr>
+      </w:pPr>
+      <w:r>
+        <w:rPr>
+          <w:b/>
+          <w:sz w:val="24"/>
+          <w:szCs w:val="24"/>
+        </w:rPr>
+        <w:t xml:space="preserve">Avtals-id </w:t>
+      </w:r>
+      <w:r>
+        <w:rPr>
+          <w:sz w:val="24"/>
+          <w:szCs w:val="24"/>
+        </w:rPr>
+        <w:t>kan man lista ut via nyhetsvisningen. När man är inloggad på TT:s kundwebb väljer man Nyheter och sedan i sökrutan ”Avtal”:</w:t>
+      </w:r>
+    </w:p>
+    <w:p>
+      <w:pPr>
+        <w:rPr>
+          <w:sz w:val="24"/>
+          <w:szCs w:val="24"/>
+        </w:rPr>
+      </w:pPr>
+      <w:r>
+        <w:rPr>
+          <w:noProof/>
+          <w:lang w:eastAsia="sv-SE"/>
+        </w:rPr>
+        <w:drawing>
+          <wp:inline distT="0" distB="0" distL="0" distR="0" wp14:anchorId="058015CE" wp14:editId="7CAA813E">
+            <wp:extent cx="3257550" cy="1809750"/>
+            <wp:effectExtent l="0" t="0" r="0" b="0"/>
+            <wp:docPr id="4" name="Bildobjekt 4"/>
+            <wp:cNvGraphicFramePr>
+              <a:graphicFrameLocks xmlns:a="http://schemas.openxmlformats.org/drawingml/2006/main" noChangeAspect="1"/>
+            </wp:cNvGraphicFramePr>
+            <a:graphic xmlns:a="http://schemas.openxmlformats.org/drawingml/2006/main">
+              <a:graphicData uri="http://schemas.openxmlformats.org/drawingml/2006/picture">
+                <pic:pic xmlns:pic="http://schemas.openxmlformats.org/drawingml/2006/picture">
+                  <pic:nvPicPr>
+                    <pic:cNvPr id="1" name=""/>
+                    <pic:cNvPicPr/>
+                  </pic:nvPicPr>
+                  <pic:blipFill>
+                    <a:blip r:embed="rId12"/>
+                    <a:stretch>
+                      <a:fillRect/>
+                    </a:stretch>
+                  </pic:blipFill>
+                  <pic:spPr>
+                    <a:xfrm>
+                      <a:off x="0" y="0"/>
+                      <a:ext cx="3257550" cy="1809750"/>
+                    </a:xfrm>
+                    <a:prstGeom prst="rect">
+                      <a:avLst/>
+                    </a:prstGeom>
+                  </pic:spPr>
+                </pic:pic>
+              </a:graphicData>
+            </a:graphic>
+          </wp:inline>
+        </w:drawing>
+      </w:r>
+    </w:p>
+    <w:p>
+      <w:pPr>
+        <w:rPr>
+          <w:sz w:val="24"/>
+          <w:szCs w:val="24"/>
+        </w:rPr>
+      </w:pPr>
+      <w:r>
+        <w:rPr>
+          <w:sz w:val="24"/>
+          <w:szCs w:val="24"/>
+        </w:rPr>
+        <w:t>Just när man väljer</w:t>
+      </w:r>
+      <w:r>
+        <w:rPr>
+          <w:sz w:val="24"/>
+          <w:szCs w:val="24"/>
+        </w:rPr>
+        <w:t xml:space="preserve"> med </w:t>
+      </w:r>
+      <w:proofErr w:type="spellStart"/>
+      <w:r>
+        <w:rPr>
+          <w:sz w:val="24"/>
+          <w:szCs w:val="24"/>
+        </w:rPr>
+        <w:t>pilned</w:t>
+      </w:r>
+      <w:proofErr w:type="spellEnd"/>
+      <w:r>
+        <w:rPr>
+          <w:sz w:val="24"/>
+          <w:szCs w:val="24"/>
+        </w:rPr>
+        <w:t>-ikonen</w:t>
+      </w:r>
+      <w:r>
+        <w:rPr>
+          <w:sz w:val="24"/>
+          <w:szCs w:val="24"/>
+        </w:rPr>
+        <w:t xml:space="preserve"> visas avtalsnumret. Normalt ett femsiffrigt nummer.</w:t>
+      </w:r>
+    </w:p>
+    <w:p>
+      <w:pPr>
+        <w:rPr>
+          <w:b/>
+          <w:sz w:val="24"/>
+          <w:szCs w:val="24"/>
+        </w:rPr>
+      </w:pPr>
+    </w:p>
+    <w:p>
+      <w:pPr>
+        <w:rPr>
+          <w:sz w:val="24"/>
+          <w:szCs w:val="24"/>
+        </w:rPr>
+      </w:pPr>
+      <w:r>
+        <w:rPr>
+          <w:b/>
+          <w:sz w:val="24"/>
+          <w:szCs w:val="24"/>
+        </w:rPr>
+        <w:t xml:space="preserve">API-nyckel: </w:t>
+      </w:r>
+      <w:r>
+        <w:rPr>
+          <w:sz w:val="24"/>
+          <w:szCs w:val="24"/>
+        </w:rPr>
+        <w:t>Denna skapar man själv när man är inloggad på TT:s kundwebb. Gå in under Mina Sidor och API-nycklar. Ge den en ett begripligt namn och klicka på ”SKAPA NY”.</w:t>
+      </w:r>
+    </w:p>
+    <w:p>
+      <w:pPr>
+        <w:rPr>
+          <w:sz w:val="24"/>
+          <w:szCs w:val="24"/>
+        </w:rPr>
+      </w:pPr>
+      <w:r>
+        <w:rPr>
+          <w:noProof/>
+          <w:lang w:eastAsia="sv-SE"/>
+        </w:rPr>
+        <w:drawing>
+          <wp:inline distT="0" distB="0" distL="0" distR="0" wp14:anchorId="3A7BF4D0" wp14:editId="7CC1CC6C">
+            <wp:extent cx="3829050" cy="1504950"/>
+            <wp:effectExtent l="0" t="0" r="0" b="0"/>
+            <wp:docPr id="5" name="Bildobjekt 5"/>
+            <wp:cNvGraphicFramePr>
+              <a:graphicFrameLocks xmlns:a="http://schemas.openxmlformats.org/drawingml/2006/main" noChangeAspect="1"/>
+            </wp:cNvGraphicFramePr>
+            <a:graphic xmlns:a="http://schemas.openxmlformats.org/drawingml/2006/main">
+              <a:graphicData uri="http://schemas.openxmlformats.org/drawingml/2006/picture">
+                <pic:pic xmlns:pic="http://schemas.openxmlformats.org/drawingml/2006/picture">
+                  <pic:nvPicPr>
+                    <pic:cNvPr id="1" name=""/>
+                    <pic:cNvPicPr/>
+                  </pic:nvPicPr>
+                  <pic:blipFill>
+                    <a:blip r:embed="rId13"/>
+                    <a:stretch>
+                      <a:fillRect/>
+                    </a:stretch>
+                  </pic:blipFill>
+                  <pic:spPr>
+                    <a:xfrm>
+                      <a:off x="0" y="0"/>
                       <a:ext cx="3829050" cy="1504950"/>
                     </a:xfrm>
                     <a:prstGeom prst="rect">
@@ -2367,12 +2785,30 @@
           <w:szCs w:val="24"/>
         </w:rPr>
       </w:pPr>
-      <w:r>
+    </w:p>
+    <w:p>
+      <w:pPr>
         <w:rPr>
           <w:b/>
           <w:sz w:val="24"/>
           <w:szCs w:val="24"/>
         </w:rPr>
+      </w:pPr>
+    </w:p>
+    <w:p>
+      <w:pPr>
+        <w:rPr>
+          <w:b/>
+          <w:sz w:val="24"/>
+          <w:szCs w:val="24"/>
+        </w:rPr>
+      </w:pPr>
+      <w:r>
+        <w:rPr>
+          <w:b/>
+          <w:sz w:val="24"/>
+          <w:szCs w:val="24"/>
+        </w:rPr>
         <w:t>Framtid</w:t>
       </w:r>
     </w:p>
@@ -2393,44 +2829,6 @@
       </w:r>
       <w:r>
         <w:t xml:space="preserve">-filter för eget bruk. </w:t>
-      </w:r>
-    </w:p>
-    <w:p>
-      <w:r>
-        <w:t>(</w:t>
-      </w:r>
-      <w:r>
-        <w:t xml:space="preserve">XML-importen av telegram i </w:t>
-      </w:r>
-      <w:proofErr w:type="spellStart"/>
-      <w:r>
-        <w:t>Newspilot</w:t>
-      </w:r>
-      <w:proofErr w:type="spellEnd"/>
-      <w:r>
-        <w:t xml:space="preserve"> saknar i skrivande stund hantering av relaterade nyheter. Men det är fixat och ska fungera i kommande uppdatering av </w:t>
-      </w:r>
-      <w:proofErr w:type="spellStart"/>
-      <w:r>
-        <w:t>Newspilot</w:t>
-      </w:r>
-      <w:proofErr w:type="spellEnd"/>
-      <w:r>
-        <w:t>.</w:t>
-      </w:r>
-      <w:r>
-        <w:t xml:space="preserve"> Från version </w:t>
-      </w:r>
-      <w:proofErr w:type="spellStart"/>
-      <w:r>
-        <w:t>x.y.z</w:t>
-      </w:r>
-      <w:proofErr w:type="spellEnd"/>
-      <w:r>
-        <w:t>?</w:t>
-      </w:r>
-      <w:r>
-        <w:t>)</w:t>
       </w:r>
     </w:p>
     <w:p/>
@@ -3176,6 +3574,32 @@
       <w:contextualSpacing/>
     </w:pPr>
   </w:style>
+  <w:style w:type="character" w:styleId="Hyperlnk">
+    <w:name w:val="Hyperlink"/>
+    <w:basedOn w:val="Standardstycketeckensnitt"/>
+    <w:uiPriority w:val="99"/>
+    <w:semiHidden/>
+    <w:unhideWhenUsed/>
+    <w:rsid w:val="00094A13"/>
+    <w:rPr>
+      <w:color w:val="0563C1"/>
+      <w:u w:val="single"/>
+    </w:rPr>
+  </w:style>
+  <w:style w:type="character" w:customStyle="1" w:styleId="diffcontext">
+    <w:name w:val="diffcontext"/>
+    <w:basedOn w:val="Standardstycketeckensnitt"/>
+    <w:rsid w:val="00094A13"/>
+  </w:style>
+  <w:style w:type="paragraph" w:styleId="Ingetavstnd">
+    <w:name w:val="No Spacing"/>
+    <w:uiPriority w:val="1"/>
+    <w:qFormat/>
+    <w:rsid w:val="009A594F"/>
+    <w:pPr>
+      <w:spacing w:after="0" w:line="240" w:lineRule="auto"/>
+    </w:pPr>
+  </w:style>
 </w:styles>
 </file>
 

</xml_diff>